<commit_message>
modificacion fecha en informe de avance
</commit_message>
<xml_diff>
--- a/Entregables/Informe de avance/Vigente/05.20.Informe de Avance.docx
+++ b/Entregables/Informe de avance/Vigente/05.20.Informe de Avance.docx
@@ -731,18 +731,36 @@
           <w:sz w:val="22"/>
         </w:rPr>
         <w:tab/>
-        <w:t>Fecha:</w:t>
-      </w:r>
+        <w:t>Fecha</w:t>
+      </w:r>
+      <w:proofErr w:type="gramStart"/>
       <w:r>
         <w:rPr>
           <w:rFonts w:ascii="Arial" w:eastAsia="Arial" w:hAnsi="Arial" w:cs="Arial"/>
           <w:b/>
           <w:sz w:val="22"/>
         </w:rPr>
-        <w:t>13/05/2015</w:t>
+        <w:t>:</w:t>
+      </w:r>
+      <w:r>
+        <w:rPr>
+          <w:rFonts w:ascii="Arial" w:eastAsia="Arial" w:hAnsi="Arial" w:cs="Arial"/>
+          <w:b/>
+          <w:sz w:val="22"/>
+        </w:rPr>
+        <w:t>20</w:t>
       </w:r>
       <w:bookmarkStart w:id="0" w:name="_GoBack"/>
       <w:bookmarkEnd w:id="0"/>
+      <w:proofErr w:type="gramEnd"/>
+      <w:r>
+        <w:rPr>
+          <w:rFonts w:ascii="Arial" w:eastAsia="Arial" w:hAnsi="Arial" w:cs="Arial"/>
+          <w:b/>
+          <w:sz w:val="22"/>
+        </w:rPr>
+        <w:t>/05/2015</w:t>
+      </w:r>
       <w:r>
         <w:rPr>
           <w:sz w:val="22"/>
@@ -911,11 +929,19 @@
               <w:spacing w:after="120"/>
               <w:ind w:left="175"/>
             </w:pPr>
+            <w:proofErr w:type="spellStart"/>
             <w:r>
               <w:rPr>
                 <w:rFonts w:ascii="Arial" w:eastAsia="Arial" w:hAnsi="Arial" w:cs="Arial"/>
               </w:rPr>
-              <w:t>Budic, Hernán</w:t>
+              <w:t>Budic</w:t>
+            </w:r>
+            <w:proofErr w:type="spellEnd"/>
+            <w:r>
+              <w:rPr>
+                <w:rFonts w:ascii="Arial" w:eastAsia="Arial" w:hAnsi="Arial" w:cs="Arial"/>
+              </w:rPr>
+              <w:t>, Hernán</w:t>
             </w:r>
           </w:p>
         </w:tc>
@@ -978,11 +1004,19 @@
               <w:spacing w:after="120"/>
               <w:ind w:left="175"/>
             </w:pPr>
+            <w:proofErr w:type="spellStart"/>
             <w:r>
               <w:rPr>
                 <w:rFonts w:ascii="Arial" w:eastAsia="Arial" w:hAnsi="Arial" w:cs="Arial"/>
               </w:rPr>
-              <w:t>Croci, Federico</w:t>
+              <w:t>Croci</w:t>
+            </w:r>
+            <w:proofErr w:type="spellEnd"/>
+            <w:r>
+              <w:rPr>
+                <w:rFonts w:ascii="Arial" w:eastAsia="Arial" w:hAnsi="Arial" w:cs="Arial"/>
+              </w:rPr>
+              <w:t>, Federico</w:t>
             </w:r>
           </w:p>
         </w:tc>
@@ -1046,29 +1080,38 @@
               <w:spacing w:after="120"/>
               <w:ind w:left="175"/>
             </w:pPr>
+            <w:proofErr w:type="spellStart"/>
             <w:r>
               <w:rPr>
                 <w:rFonts w:ascii="Arial" w:eastAsia="Arial" w:hAnsi="Arial" w:cs="Arial"/>
                 <w:highlight w:val="white"/>
               </w:rPr>
-              <w:t>Rodriguez, Maximiliano</w:t>
-            </w:r>
-          </w:p>
-        </w:tc>
-        <w:tc>
-          <w:tcPr>
-            <w:tcW w:w="3686" w:type="dxa"/>
-          </w:tcPr>
-          <w:p>
-            <w:pPr>
-              <w:keepLines/>
-              <w:spacing w:after="120"/>
-            </w:pPr>
+              <w:t>Rodriguez</w:t>
+            </w:r>
+            <w:proofErr w:type="spellEnd"/>
             <w:r>
               <w:rPr>
                 <w:rFonts w:ascii="Arial" w:eastAsia="Arial" w:hAnsi="Arial" w:cs="Arial"/>
                 <w:highlight w:val="white"/>
               </w:rPr>
+              <w:t>, Maximiliano</w:t>
+            </w:r>
+          </w:p>
+        </w:tc>
+        <w:tc>
+          <w:tcPr>
+            <w:tcW w:w="3686" w:type="dxa"/>
+          </w:tcPr>
+          <w:p>
+            <w:pPr>
+              <w:keepLines/>
+              <w:spacing w:after="120"/>
+            </w:pPr>
+            <w:r>
+              <w:rPr>
+                <w:rFonts w:ascii="Arial" w:eastAsia="Arial" w:hAnsi="Arial" w:cs="Arial"/>
+                <w:highlight w:val="white"/>
+              </w:rPr>
               <w:t>maximilianorodriguezt@gmail.com</w:t>
             </w:r>
           </w:p>
@@ -1114,11 +1157,19 @@
               <w:spacing w:after="120"/>
               <w:ind w:left="175"/>
             </w:pPr>
+            <w:proofErr w:type="spellStart"/>
             <w:r>
               <w:rPr>
                 <w:rFonts w:ascii="Arial" w:eastAsia="Arial" w:hAnsi="Arial" w:cs="Arial"/>
               </w:rPr>
-              <w:t>Tiberti, Franco</w:t>
+              <w:t>Tiberti</w:t>
+            </w:r>
+            <w:proofErr w:type="spellEnd"/>
+            <w:r>
+              <w:rPr>
+                <w:rFonts w:ascii="Arial" w:eastAsia="Arial" w:hAnsi="Arial" w:cs="Arial"/>
+              </w:rPr>
+              <w:t>, Franco</w:t>
             </w:r>
           </w:p>
         </w:tc>
@@ -1297,13 +1348,42 @@
           <w:i/>
           <w:sz w:val="22"/>
         </w:rPr>
-        <w:t xml:space="preserve"> Ing. Federico Casuseslu, Ing. Nicolás Rodriguez</w:t>
-      </w:r>
+        <w:t xml:space="preserve"> Ing. Federico </w:t>
+      </w:r>
+      <w:proofErr w:type="spellStart"/>
+      <w:r>
+        <w:rPr>
+          <w:rFonts w:ascii="Arial" w:eastAsia="Arial" w:hAnsi="Arial" w:cs="Arial"/>
+          <w:i/>
+          <w:sz w:val="22"/>
+        </w:rPr>
+        <w:t>Casuseslu</w:t>
+      </w:r>
+      <w:proofErr w:type="spellEnd"/>
+      <w:r>
+        <w:rPr>
+          <w:rFonts w:ascii="Arial" w:eastAsia="Arial" w:hAnsi="Arial" w:cs="Arial"/>
+          <w:i/>
+          <w:sz w:val="22"/>
+        </w:rPr>
+        <w:t xml:space="preserve">, Ing. Nicolás </w:t>
+      </w:r>
+      <w:proofErr w:type="spellStart"/>
+      <w:r>
+        <w:rPr>
+          <w:rFonts w:ascii="Arial" w:eastAsia="Arial" w:hAnsi="Arial" w:cs="Arial"/>
+          <w:i/>
+          <w:sz w:val="22"/>
+        </w:rPr>
+        <w:t>Rodriguez</w:t>
+      </w:r>
+      <w:proofErr w:type="spellEnd"/>
     </w:p>
     <w:p>
       <w:pPr>
         <w:jc w:val="both"/>
       </w:pPr>
+      <w:proofErr w:type="spellStart"/>
       <w:r>
         <w:rPr>
           <w:rFonts w:ascii="Arial" w:eastAsia="Arial" w:hAnsi="Arial" w:cs="Arial"/>
@@ -1311,7 +1391,17 @@
           <w:i/>
           <w:sz w:val="22"/>
         </w:rPr>
-        <w:t xml:space="preserve">Controller: </w:t>
+        <w:t>Controller</w:t>
+      </w:r>
+      <w:proofErr w:type="spellEnd"/>
+      <w:r>
+        <w:rPr>
+          <w:rFonts w:ascii="Arial" w:eastAsia="Arial" w:hAnsi="Arial" w:cs="Arial"/>
+          <w:b/>
+          <w:i/>
+          <w:sz w:val="22"/>
+        </w:rPr>
+        <w:t xml:space="preserve">: </w:t>
       </w:r>
       <w:r>
         <w:rPr>
@@ -1516,12 +1606,21 @@
           <w:pPr>
             <w:jc w:val="center"/>
           </w:pPr>
+          <w:proofErr w:type="spellStart"/>
           <w:r>
             <w:rPr>
               <w:rFonts w:ascii="Arial" w:eastAsia="Arial" w:hAnsi="Arial" w:cs="Arial"/>
               <w:b/>
             </w:rPr>
-            <w:t>AsociateYa S.A.</w:t>
+            <w:t>AsociateYa</w:t>
+          </w:r>
+          <w:proofErr w:type="spellEnd"/>
+          <w:r>
+            <w:rPr>
+              <w:rFonts w:ascii="Arial" w:eastAsia="Arial" w:hAnsi="Arial" w:cs="Arial"/>
+              <w:b/>
+            </w:rPr>
+            <w:t xml:space="preserve"> S.A.</w:t>
           </w:r>
         </w:p>
       </w:tc>
@@ -1656,7 +1755,7 @@
               <w:rFonts w:ascii="Arial" w:eastAsia="Arial" w:hAnsi="Arial" w:cs="Arial"/>
               <w:b/>
             </w:rPr>
-            <w:t>13</w:t>
+            <w:t>20</w:t>
           </w:r>
           <w:r>
             <w:rPr>

</xml_diff>

<commit_message>
Informe de avance 20/5
</commit_message>
<xml_diff>
--- a/Entregables/Informe de avance/Vigente/05.20.Informe de Avance.docx
+++ b/Entregables/Informe de avance/Vigente/05.20.Informe de Avance.docx
@@ -1,11 +1,11 @@
 
 <file path=word/document.xml><?xml version="1.0" encoding="utf-8"?>
-<w:document xmlns:wpc="http://schemas.microsoft.com/office/word/2010/wordprocessingCanvas" xmlns:mc="http://schemas.openxmlformats.org/markup-compatibility/2006" xmlns:o="urn:schemas-microsoft-com:office:office" xmlns:r="http://schemas.openxmlformats.org/officeDocument/2006/relationships" xmlns:m="http://schemas.openxmlformats.org/officeDocument/2006/math" xmlns:v="urn:schemas-microsoft-com:vml" xmlns:wp14="http://schemas.microsoft.com/office/word/2010/wordprocessingDrawing" xmlns:wp="http://schemas.openxmlformats.org/drawingml/2006/wordprocessingDrawing" xmlns:w10="urn:schemas-microsoft-com:office:word" xmlns:w="http://schemas.openxmlformats.org/wordprocessingml/2006/main" xmlns:w14="http://schemas.microsoft.com/office/word/2010/wordml" xmlns:w15="http://schemas.microsoft.com/office/word/2012/wordml" xmlns:wpg="http://schemas.microsoft.com/office/word/2010/wordprocessingGroup" xmlns:wpi="http://schemas.microsoft.com/office/word/2010/wordprocessingInk" xmlns:wne="http://schemas.microsoft.com/office/word/2006/wordml" xmlns:wps="http://schemas.microsoft.com/office/word/2010/wordprocessingShape" mc:Ignorable="w14 w15 wp14">
+<w:document xmlns:wpc="http://schemas.microsoft.com/office/word/2010/wordprocessingCanvas" xmlns:mc="http://schemas.openxmlformats.org/markup-compatibility/2006" xmlns:o="urn:schemas-microsoft-com:office:office" xmlns:r="http://schemas.openxmlformats.org/officeDocument/2006/relationships" xmlns:m="http://schemas.openxmlformats.org/officeDocument/2006/math" xmlns:v="urn:schemas-microsoft-com:vml" xmlns:wp14="http://schemas.microsoft.com/office/word/2010/wordprocessingDrawing" xmlns:wp="http://schemas.openxmlformats.org/drawingml/2006/wordprocessingDrawing" xmlns:w10="urn:schemas-microsoft-com:office:word" xmlns:w="http://schemas.openxmlformats.org/wordprocessingml/2006/main" xmlns:w14="http://schemas.microsoft.com/office/word/2010/wordml" xmlns:wpg="http://schemas.microsoft.com/office/word/2010/wordprocessingGroup" xmlns:wpi="http://schemas.microsoft.com/office/word/2010/wordprocessingInk" xmlns:wne="http://schemas.microsoft.com/office/word/2006/wordml" xmlns:wps="http://schemas.microsoft.com/office/word/2010/wordprocessingShape" mc:Ignorable="w14 wp14">
   <w:background w:color="FFFFFF"/>
   <w:body>
     <w:p>
       <w:pPr>
-        <w:pStyle w:val="Puesto"/>
+        <w:pStyle w:val="Title"/>
         <w:spacing w:before="240"/>
       </w:pPr>
       <w:r>
@@ -91,19 +91,28 @@
           <w:p>
             <w:pPr>
               <w:keepLines/>
+              <w:numPr>
+                <w:ilvl w:val="0"/>
+                <w:numId w:val="2"/>
+              </w:numPr>
               <w:spacing w:after="120"/>
-              <w:ind w:left="720"/>
+              <w:ind w:hanging="360"/>
               <w:jc w:val="both"/>
-            </w:pPr>
-          </w:p>
-        </w:tc>
-        <w:tc>
-          <w:tcPr>
-            <w:tcW w:w="4962" w:type="dxa"/>
-            <w:tcBorders>
-              <w:bottom w:val="single" w:sz="6" w:space="0" w:color="000000"/>
-            </w:tcBorders>
-          </w:tcPr>
+              <w:rPr>
+                <w:rFonts w:ascii="Arial" w:hAnsi="Arial" w:cs="Arial"/>
+                <w:sz w:val="22"/>
+                <w:szCs w:val="22"/>
+              </w:rPr>
+            </w:pPr>
+            <w:r>
+              <w:rPr>
+                <w:rFonts w:ascii="Arial" w:eastAsia="Arial" w:hAnsi="Arial" w:cs="Arial"/>
+                <w:sz w:val="22"/>
+                <w:szCs w:val="22"/>
+              </w:rPr>
+              <w:t>Acta del proyecto.</w:t>
+            </w:r>
+          </w:p>
           <w:p>
             <w:pPr>
               <w:keepLines/>
@@ -126,9 +135,17 @@
                 <w:sz w:val="22"/>
                 <w:szCs w:val="22"/>
               </w:rPr>
-              <w:t>Acta del proyecto.</w:t>
+              <w:t>Matriz de Roles y Responsabilidades</w:t>
             </w:r>
           </w:p>
+        </w:tc>
+        <w:tc>
+          <w:tcPr>
+            <w:tcW w:w="4962" w:type="dxa"/>
+            <w:tcBorders>
+              <w:bottom w:val="single" w:sz="6" w:space="0" w:color="000000"/>
+            </w:tcBorders>
+          </w:tcPr>
           <w:p>
             <w:pPr>
               <w:keepLines/>
@@ -147,11 +164,11 @@
             </w:pPr>
             <w:r>
               <w:rPr>
-                <w:rFonts w:ascii="Arial" w:hAnsi="Arial" w:cs="Arial"/>
+                <w:rFonts w:ascii="Arial" w:eastAsia="Arial" w:hAnsi="Arial" w:cs="Arial"/>
                 <w:sz w:val="22"/>
                 <w:szCs w:val="22"/>
               </w:rPr>
-              <w:t>Matriz de Habilidades y Competencias.</w:t>
+              <w:t>Acta del proyecto.</w:t>
             </w:r>
           </w:p>
           <w:p>
@@ -176,7 +193,7 @@
                 <w:sz w:val="22"/>
                 <w:szCs w:val="22"/>
               </w:rPr>
-              <w:t>Matriz de Roles y Responsabilidades.</w:t>
+              <w:t>Tabla de Tareas</w:t>
             </w:r>
           </w:p>
           <w:p>
@@ -189,65 +206,33 @@
               <w:spacing w:after="120"/>
               <w:ind w:hanging="360"/>
               <w:jc w:val="both"/>
+            </w:pPr>
+            <w:r>
               <w:rPr>
                 <w:rFonts w:ascii="Arial" w:hAnsi="Arial" w:cs="Arial"/>
                 <w:sz w:val="22"/>
                 <w:szCs w:val="22"/>
               </w:rPr>
-            </w:pPr>
+              <w:t>Estructura</w:t>
+            </w:r>
+            <w:bookmarkStart w:id="0" w:name="_GoBack"/>
+            <w:bookmarkEnd w:id="0"/>
             <w:r>
               <w:rPr>
                 <w:rFonts w:ascii="Arial" w:hAnsi="Arial" w:cs="Arial"/>
                 <w:sz w:val="22"/>
                 <w:szCs w:val="22"/>
               </w:rPr>
-              <w:t>Gestión de Riesgos</w:t>
+              <w:t xml:space="preserve"> de descomposición del trabajo.</w:t>
             </w:r>
           </w:p>
           <w:p>
             <w:pPr>
               <w:keepLines/>
-              <w:numPr>
-                <w:ilvl w:val="0"/>
-                <w:numId w:val="2"/>
-              </w:numPr>
               <w:spacing w:after="120"/>
-              <w:ind w:hanging="360"/>
+              <w:ind w:left="360"/>
               <w:jc w:val="both"/>
-              <w:rPr>
-                <w:rFonts w:ascii="Arial" w:hAnsi="Arial" w:cs="Arial"/>
-                <w:sz w:val="22"/>
-                <w:szCs w:val="22"/>
-              </w:rPr>
-            </w:pPr>
-            <w:r>
-              <w:rPr>
-                <w:rFonts w:ascii="Arial" w:hAnsi="Arial" w:cs="Arial"/>
-                <w:sz w:val="22"/>
-                <w:szCs w:val="22"/>
-              </w:rPr>
-              <w:t>Matriz de Comunicación</w:t>
-            </w:r>
-          </w:p>
-          <w:p>
-            <w:pPr>
-              <w:keepLines/>
-              <w:numPr>
-                <w:ilvl w:val="0"/>
-                <w:numId w:val="2"/>
-              </w:numPr>
-              <w:spacing w:after="120"/>
-              <w:ind w:hanging="360"/>
-              <w:jc w:val="both"/>
-            </w:pPr>
-            <w:r>
-              <w:rPr>
-                <w:rFonts w:ascii="Arial" w:hAnsi="Arial" w:cs="Arial"/>
-                <w:sz w:val="22"/>
-                <w:szCs w:val="22"/>
-              </w:rPr>
-              <w:t>Estructura de descomposición del trabajo.</w:t>
-            </w:r>
+            </w:pPr>
           </w:p>
           <w:p>
             <w:pPr>
@@ -417,7 +402,7 @@
     <w:p/>
     <w:p>
       <w:pPr>
-        <w:pStyle w:val="Puesto"/>
+        <w:pStyle w:val="Title"/>
         <w:rPr>
           <w:sz w:val="28"/>
         </w:rPr>
@@ -425,7 +410,7 @@
     </w:p>
     <w:p>
       <w:pPr>
-        <w:pStyle w:val="Puesto"/>
+        <w:pStyle w:val="Title"/>
       </w:pPr>
       <w:r>
         <w:rPr>
@@ -537,22 +522,22 @@
     </w:tbl>
     <w:p>
       <w:pPr>
-        <w:pStyle w:val="Puesto"/>
+        <w:pStyle w:val="Title"/>
       </w:pPr>
     </w:p>
     <w:p>
       <w:pPr>
-        <w:pStyle w:val="Puesto"/>
+        <w:pStyle w:val="Title"/>
       </w:pPr>
     </w:p>
     <w:p>
       <w:pPr>
-        <w:pStyle w:val="Puesto"/>
+        <w:pStyle w:val="Title"/>
       </w:pPr>
     </w:p>
     <w:p>
       <w:pPr>
-        <w:pStyle w:val="Puesto"/>
+        <w:pStyle w:val="Title"/>
         <w:jc w:val="left"/>
         <w:rPr>
           <w:rFonts w:ascii="Arial Black" w:eastAsia="Arial Black" w:hAnsi="Arial Black" w:cs="Arial Black"/>
@@ -582,7 +567,7 @@
     </w:p>
     <w:p>
       <w:pPr>
-        <w:pStyle w:val="Puesto"/>
+        <w:pStyle w:val="Title"/>
         <w:jc w:val="left"/>
       </w:pPr>
       <w:r>
@@ -750,8 +735,6 @@
         </w:rPr>
         <w:t>20</w:t>
       </w:r>
-      <w:bookmarkStart w:id="0" w:name="_GoBack"/>
-      <w:bookmarkEnd w:id="0"/>
       <w:proofErr w:type="gramEnd"/>
       <w:r>
         <w:rPr>
@@ -780,7 +763,7 @@
     <w:p/>
     <w:p>
       <w:pPr>
-        <w:pStyle w:val="Puesto"/>
+        <w:pStyle w:val="Title"/>
         <w:rPr>
           <w:sz w:val="28"/>
         </w:rPr>
@@ -788,7 +771,7 @@
     </w:p>
     <w:p>
       <w:pPr>
-        <w:pStyle w:val="Puesto"/>
+        <w:pStyle w:val="Title"/>
         <w:rPr>
           <w:sz w:val="28"/>
         </w:rPr>
@@ -1259,7 +1242,7 @@
     <w:p/>
     <w:p>
       <w:pPr>
-        <w:pStyle w:val="Puesto"/>
+        <w:pStyle w:val="Title"/>
         <w:jc w:val="left"/>
         <w:rPr>
           <w:rFonts w:ascii="Arial Black" w:eastAsia="Arial Black" w:hAnsi="Arial Black" w:cs="Arial Black"/>
@@ -1271,7 +1254,7 @@
     </w:p>
     <w:p>
       <w:pPr>
-        <w:pStyle w:val="Puesto"/>
+        <w:pStyle w:val="Title"/>
         <w:jc w:val="left"/>
       </w:pPr>
       <w:r>
@@ -1418,8 +1401,8 @@
       </w:pPr>
     </w:p>
     <w:sectPr>
-      <w:headerReference w:type="default" r:id="rId7"/>
-      <w:footerReference w:type="default" r:id="rId8"/>
+      <w:headerReference w:type="default" r:id="rId8"/>
+      <w:footerReference w:type="default" r:id="rId9"/>
       <w:pgSz w:w="11906" w:h="16838"/>
       <w:pgMar w:top="1133" w:right="1417" w:bottom="1133" w:left="1417" w:header="720" w:footer="720" w:gutter="0"/>
       <w:pgNumType w:start="1"/>
@@ -1430,7 +1413,7 @@
 </file>
 
 <file path=word/endnotes.xml><?xml version="1.0" encoding="utf-8"?>
-<w:endnotes xmlns:wpc="http://schemas.microsoft.com/office/word/2010/wordprocessingCanvas" xmlns:mc="http://schemas.openxmlformats.org/markup-compatibility/2006" xmlns:o="urn:schemas-microsoft-com:office:office" xmlns:r="http://schemas.openxmlformats.org/officeDocument/2006/relationships" xmlns:m="http://schemas.openxmlformats.org/officeDocument/2006/math" xmlns:v="urn:schemas-microsoft-com:vml" xmlns:wp14="http://schemas.microsoft.com/office/word/2010/wordprocessingDrawing" xmlns:wp="http://schemas.openxmlformats.org/drawingml/2006/wordprocessingDrawing" xmlns:w10="urn:schemas-microsoft-com:office:word" xmlns:w="http://schemas.openxmlformats.org/wordprocessingml/2006/main" xmlns:w14="http://schemas.microsoft.com/office/word/2010/wordml" xmlns:w15="http://schemas.microsoft.com/office/word/2012/wordml" xmlns:wpg="http://schemas.microsoft.com/office/word/2010/wordprocessingGroup" xmlns:wpi="http://schemas.microsoft.com/office/word/2010/wordprocessingInk" xmlns:wne="http://schemas.microsoft.com/office/word/2006/wordml" xmlns:wps="http://schemas.microsoft.com/office/word/2010/wordprocessingShape" mc:Ignorable="w14 w15 wp14">
+<w:endnotes xmlns:wpc="http://schemas.microsoft.com/office/word/2010/wordprocessingCanvas" xmlns:mc="http://schemas.openxmlformats.org/markup-compatibility/2006" xmlns:o="urn:schemas-microsoft-com:office:office" xmlns:r="http://schemas.openxmlformats.org/officeDocument/2006/relationships" xmlns:m="http://schemas.openxmlformats.org/officeDocument/2006/math" xmlns:v="urn:schemas-microsoft-com:vml" xmlns:wp14="http://schemas.microsoft.com/office/word/2010/wordprocessingDrawing" xmlns:wp="http://schemas.openxmlformats.org/drawingml/2006/wordprocessingDrawing" xmlns:w10="urn:schemas-microsoft-com:office:word" xmlns:w="http://schemas.openxmlformats.org/wordprocessingml/2006/main" xmlns:w14="http://schemas.microsoft.com/office/word/2010/wordml" xmlns:wpg="http://schemas.microsoft.com/office/word/2010/wordprocessingGroup" xmlns:wpi="http://schemas.microsoft.com/office/word/2010/wordprocessingInk" xmlns:wne="http://schemas.microsoft.com/office/word/2006/wordml" xmlns:wps="http://schemas.microsoft.com/office/word/2010/wordprocessingShape" mc:Ignorable="w14 wp14">
   <w:endnote w:type="separator" w:id="-1">
     <w:p>
       <w:r>
@@ -1449,7 +1432,7 @@
 </file>
 
 <file path=word/footer1.xml><?xml version="1.0" encoding="utf-8"?>
-<w:ftr xmlns:wpc="http://schemas.microsoft.com/office/word/2010/wordprocessingCanvas" xmlns:mc="http://schemas.openxmlformats.org/markup-compatibility/2006" xmlns:o="urn:schemas-microsoft-com:office:office" xmlns:r="http://schemas.openxmlformats.org/officeDocument/2006/relationships" xmlns:m="http://schemas.openxmlformats.org/officeDocument/2006/math" xmlns:v="urn:schemas-microsoft-com:vml" xmlns:wp14="http://schemas.microsoft.com/office/word/2010/wordprocessingDrawing" xmlns:wp="http://schemas.openxmlformats.org/drawingml/2006/wordprocessingDrawing" xmlns:w10="urn:schemas-microsoft-com:office:word" xmlns:w="http://schemas.openxmlformats.org/wordprocessingml/2006/main" xmlns:w14="http://schemas.microsoft.com/office/word/2010/wordml" xmlns:w15="http://schemas.microsoft.com/office/word/2012/wordml" xmlns:wpg="http://schemas.microsoft.com/office/word/2010/wordprocessingGroup" xmlns:wpi="http://schemas.microsoft.com/office/word/2010/wordprocessingInk" xmlns:wne="http://schemas.microsoft.com/office/word/2006/wordml" xmlns:wps="http://schemas.microsoft.com/office/word/2010/wordprocessingShape" mc:Ignorable="w14 w15 wp14">
+<w:ftr xmlns:wpc="http://schemas.microsoft.com/office/word/2010/wordprocessingCanvas" xmlns:mc="http://schemas.openxmlformats.org/markup-compatibility/2006" xmlns:o="urn:schemas-microsoft-com:office:office" xmlns:r="http://schemas.openxmlformats.org/officeDocument/2006/relationships" xmlns:m="http://schemas.openxmlformats.org/officeDocument/2006/math" xmlns:v="urn:schemas-microsoft-com:vml" xmlns:wp14="http://schemas.microsoft.com/office/word/2010/wordprocessingDrawing" xmlns:wp="http://schemas.openxmlformats.org/drawingml/2006/wordprocessingDrawing" xmlns:w10="urn:schemas-microsoft-com:office:word" xmlns:w="http://schemas.openxmlformats.org/wordprocessingml/2006/main" xmlns:w14="http://schemas.microsoft.com/office/word/2010/wordml" xmlns:wpg="http://schemas.microsoft.com/office/word/2010/wordprocessingGroup" xmlns:wpi="http://schemas.microsoft.com/office/word/2010/wordprocessingInk" xmlns:wne="http://schemas.microsoft.com/office/word/2006/wordml" xmlns:wps="http://schemas.microsoft.com/office/word/2010/wordprocessingShape" mc:Ignorable="w14 wp14">
   <w:p>
     <w:pPr>
       <w:tabs>
@@ -1471,7 +1454,7 @@
       <w:rPr>
         <w:noProof/>
       </w:rPr>
-      <w:t>2</w:t>
+      <w:t>1</w:t>
     </w:r>
     <w:r>
       <w:fldChar w:fldCharType="end"/>
@@ -1491,7 +1474,7 @@
 </file>
 
 <file path=word/footnotes.xml><?xml version="1.0" encoding="utf-8"?>
-<w:footnotes xmlns:wpc="http://schemas.microsoft.com/office/word/2010/wordprocessingCanvas" xmlns:mc="http://schemas.openxmlformats.org/markup-compatibility/2006" xmlns:o="urn:schemas-microsoft-com:office:office" xmlns:r="http://schemas.openxmlformats.org/officeDocument/2006/relationships" xmlns:m="http://schemas.openxmlformats.org/officeDocument/2006/math" xmlns:v="urn:schemas-microsoft-com:vml" xmlns:wp14="http://schemas.microsoft.com/office/word/2010/wordprocessingDrawing" xmlns:wp="http://schemas.openxmlformats.org/drawingml/2006/wordprocessingDrawing" xmlns:w10="urn:schemas-microsoft-com:office:word" xmlns:w="http://schemas.openxmlformats.org/wordprocessingml/2006/main" xmlns:w14="http://schemas.microsoft.com/office/word/2010/wordml" xmlns:w15="http://schemas.microsoft.com/office/word/2012/wordml" xmlns:wpg="http://schemas.microsoft.com/office/word/2010/wordprocessingGroup" xmlns:wpi="http://schemas.microsoft.com/office/word/2010/wordprocessingInk" xmlns:wne="http://schemas.microsoft.com/office/word/2006/wordml" xmlns:wps="http://schemas.microsoft.com/office/word/2010/wordprocessingShape" mc:Ignorable="w14 w15 wp14">
+<w:footnotes xmlns:wpc="http://schemas.microsoft.com/office/word/2010/wordprocessingCanvas" xmlns:mc="http://schemas.openxmlformats.org/markup-compatibility/2006" xmlns:o="urn:schemas-microsoft-com:office:office" xmlns:r="http://schemas.openxmlformats.org/officeDocument/2006/relationships" xmlns:m="http://schemas.openxmlformats.org/officeDocument/2006/math" xmlns:v="urn:schemas-microsoft-com:vml" xmlns:wp14="http://schemas.microsoft.com/office/word/2010/wordprocessingDrawing" xmlns:wp="http://schemas.openxmlformats.org/drawingml/2006/wordprocessingDrawing" xmlns:w10="urn:schemas-microsoft-com:office:word" xmlns:w="http://schemas.openxmlformats.org/wordprocessingml/2006/main" xmlns:w14="http://schemas.microsoft.com/office/word/2010/wordml" xmlns:wpg="http://schemas.microsoft.com/office/word/2010/wordprocessingGroup" xmlns:wpi="http://schemas.microsoft.com/office/word/2010/wordprocessingInk" xmlns:wne="http://schemas.microsoft.com/office/word/2006/wordml" xmlns:wps="http://schemas.microsoft.com/office/word/2010/wordprocessingShape" mc:Ignorable="w14 wp14">
   <w:footnote w:type="separator" w:id="-1">
     <w:p>
       <w:r>
@@ -1510,7 +1493,7 @@
 </file>
 
 <file path=word/header1.xml><?xml version="1.0" encoding="utf-8"?>
-<w:hdr xmlns:wpc="http://schemas.microsoft.com/office/word/2010/wordprocessingCanvas" xmlns:mc="http://schemas.openxmlformats.org/markup-compatibility/2006" xmlns:o="urn:schemas-microsoft-com:office:office" xmlns:r="http://schemas.openxmlformats.org/officeDocument/2006/relationships" xmlns:m="http://schemas.openxmlformats.org/officeDocument/2006/math" xmlns:v="urn:schemas-microsoft-com:vml" xmlns:wp14="http://schemas.microsoft.com/office/word/2010/wordprocessingDrawing" xmlns:wp="http://schemas.openxmlformats.org/drawingml/2006/wordprocessingDrawing" xmlns:w10="urn:schemas-microsoft-com:office:word" xmlns:w="http://schemas.openxmlformats.org/wordprocessingml/2006/main" xmlns:w14="http://schemas.microsoft.com/office/word/2010/wordml" xmlns:w15="http://schemas.microsoft.com/office/word/2012/wordml" xmlns:wpg="http://schemas.microsoft.com/office/word/2010/wordprocessingGroup" xmlns:wpi="http://schemas.microsoft.com/office/word/2010/wordprocessingInk" xmlns:wne="http://schemas.microsoft.com/office/word/2006/wordml" xmlns:wps="http://schemas.microsoft.com/office/word/2010/wordprocessingShape" mc:Ignorable="w14 w15 wp14">
+<w:hdr xmlns:wpc="http://schemas.microsoft.com/office/word/2010/wordprocessingCanvas" xmlns:mc="http://schemas.openxmlformats.org/markup-compatibility/2006" xmlns:o="urn:schemas-microsoft-com:office:office" xmlns:r="http://schemas.openxmlformats.org/officeDocument/2006/relationships" xmlns:m="http://schemas.openxmlformats.org/officeDocument/2006/math" xmlns:v="urn:schemas-microsoft-com:vml" xmlns:wp14="http://schemas.microsoft.com/office/word/2010/wordprocessingDrawing" xmlns:wp="http://schemas.openxmlformats.org/drawingml/2006/wordprocessingDrawing" xmlns:w10="urn:schemas-microsoft-com:office:word" xmlns:w="http://schemas.openxmlformats.org/wordprocessingml/2006/main" xmlns:w14="http://schemas.microsoft.com/office/word/2010/wordml" xmlns:wpg="http://schemas.microsoft.com/office/word/2010/wordprocessingGroup" xmlns:wpi="http://schemas.microsoft.com/office/word/2010/wordprocessingInk" xmlns:wne="http://schemas.microsoft.com/office/word/2006/wordml" xmlns:wps="http://schemas.microsoft.com/office/word/2010/wordprocessingShape" mc:Ignorable="w14 wp14">
   <w:tbl>
     <w:tblPr>
       <w:tblStyle w:val="a2"/>
@@ -1551,7 +1534,6 @@
           <w:r>
             <w:rPr>
               <w:noProof/>
-              <w:lang w:val="es-AR" w:eastAsia="es-AR"/>
             </w:rPr>
             <w:drawing>
               <wp:inline distT="114300" distB="114300" distL="114300" distR="114300" wp14:anchorId="3692C74F" wp14:editId="37F4E1EA">
@@ -1808,7 +1790,7 @@
 </file>
 
 <file path=word/numbering.xml><?xml version="1.0" encoding="utf-8"?>
-<w:numbering xmlns:wpc="http://schemas.microsoft.com/office/word/2010/wordprocessingCanvas" xmlns:mc="http://schemas.openxmlformats.org/markup-compatibility/2006" xmlns:o="urn:schemas-microsoft-com:office:office" xmlns:r="http://schemas.openxmlformats.org/officeDocument/2006/relationships" xmlns:m="http://schemas.openxmlformats.org/officeDocument/2006/math" xmlns:v="urn:schemas-microsoft-com:vml" xmlns:wp14="http://schemas.microsoft.com/office/word/2010/wordprocessingDrawing" xmlns:wp="http://schemas.openxmlformats.org/drawingml/2006/wordprocessingDrawing" xmlns:w10="urn:schemas-microsoft-com:office:word" xmlns:w="http://schemas.openxmlformats.org/wordprocessingml/2006/main" xmlns:w14="http://schemas.microsoft.com/office/word/2010/wordml" xmlns:w15="http://schemas.microsoft.com/office/word/2012/wordml" xmlns:wpg="http://schemas.microsoft.com/office/word/2010/wordprocessingGroup" xmlns:wpi="http://schemas.microsoft.com/office/word/2010/wordprocessingInk" xmlns:wne="http://schemas.microsoft.com/office/word/2006/wordml" xmlns:wps="http://schemas.microsoft.com/office/word/2010/wordprocessingShape" mc:Ignorable="w14 w15 wp14">
+<w:numbering xmlns:wpc="http://schemas.microsoft.com/office/word/2010/wordprocessingCanvas" xmlns:mc="http://schemas.openxmlformats.org/markup-compatibility/2006" xmlns:o="urn:schemas-microsoft-com:office:office" xmlns:r="http://schemas.openxmlformats.org/officeDocument/2006/relationships" xmlns:m="http://schemas.openxmlformats.org/officeDocument/2006/math" xmlns:v="urn:schemas-microsoft-com:vml" xmlns:wp14="http://schemas.microsoft.com/office/word/2010/wordprocessingDrawing" xmlns:wp="http://schemas.openxmlformats.org/drawingml/2006/wordprocessingDrawing" xmlns:w10="urn:schemas-microsoft-com:office:word" xmlns:w="http://schemas.openxmlformats.org/wordprocessingml/2006/main" xmlns:w14="http://schemas.microsoft.com/office/word/2010/wordml" xmlns:wpg="http://schemas.microsoft.com/office/word/2010/wordprocessingGroup" xmlns:wpi="http://schemas.microsoft.com/office/word/2010/wordprocessingInk" xmlns:wne="http://schemas.microsoft.com/office/word/2006/wordml" xmlns:wps="http://schemas.microsoft.com/office/word/2010/wordprocessingShape" mc:Ignorable="w14 wp14">
   <w:abstractNum w:abstractNumId="0">
     <w:nsid w:val="0039451F"/>
     <w:multiLevelType w:val="multilevel"/>
@@ -2188,7 +2170,7 @@
 </file>
 
 <file path=word/styles.xml><?xml version="1.0" encoding="utf-8"?>
-<w:styles xmlns:mc="http://schemas.openxmlformats.org/markup-compatibility/2006" xmlns:r="http://schemas.openxmlformats.org/officeDocument/2006/relationships" xmlns:w="http://schemas.openxmlformats.org/wordprocessingml/2006/main" xmlns:w14="http://schemas.microsoft.com/office/word/2010/wordml" xmlns:w15="http://schemas.microsoft.com/office/word/2012/wordml" mc:Ignorable="w14 w15">
+<w:styles xmlns:mc="http://schemas.openxmlformats.org/markup-compatibility/2006" xmlns:r="http://schemas.openxmlformats.org/officeDocument/2006/relationships" xmlns:w="http://schemas.openxmlformats.org/wordprocessingml/2006/main" xmlns:w14="http://schemas.microsoft.com/office/word/2010/wordml" mc:Ignorable="w14">
   <w:docDefaults>
     <w:rPrDefault>
       <w:rPr>
@@ -2203,383 +2185,149 @@
       </w:pPr>
     </w:pPrDefault>
   </w:docDefaults>
-  <w:latentStyles w:defLockedState="0" w:defUIPriority="99" w:defSemiHidden="0" w:defUnhideWhenUsed="0" w:defQFormat="0" w:count="371">
-    <w:lsdException w:name="Normal" w:uiPriority="0" w:qFormat="1"/>
-    <w:lsdException w:name="heading 1" w:uiPriority="9" w:qFormat="1"/>
-    <w:lsdException w:name="heading 2" w:semiHidden="1" w:uiPriority="9" w:unhideWhenUsed="1" w:qFormat="1"/>
-    <w:lsdException w:name="heading 3" w:semiHidden="1" w:uiPriority="9" w:unhideWhenUsed="1" w:qFormat="1"/>
-    <w:lsdException w:name="heading 4" w:semiHidden="1" w:uiPriority="9" w:unhideWhenUsed="1" w:qFormat="1"/>
-    <w:lsdException w:name="heading 5" w:semiHidden="1" w:uiPriority="9" w:unhideWhenUsed="1" w:qFormat="1"/>
-    <w:lsdException w:name="heading 6" w:semiHidden="1" w:uiPriority="9" w:unhideWhenUsed="1" w:qFormat="1"/>
-    <w:lsdException w:name="heading 7" w:semiHidden="1" w:uiPriority="9" w:unhideWhenUsed="1" w:qFormat="1"/>
-    <w:lsdException w:name="heading 8" w:semiHidden="1" w:uiPriority="9" w:unhideWhenUsed="1" w:qFormat="1"/>
-    <w:lsdException w:name="heading 9" w:semiHidden="1" w:uiPriority="9" w:unhideWhenUsed="1" w:qFormat="1"/>
-    <w:lsdException w:name="index 1" w:semiHidden="1" w:unhideWhenUsed="1"/>
-    <w:lsdException w:name="index 2" w:semiHidden="1" w:unhideWhenUsed="1"/>
-    <w:lsdException w:name="index 3" w:semiHidden="1" w:unhideWhenUsed="1"/>
-    <w:lsdException w:name="index 4" w:semiHidden="1" w:unhideWhenUsed="1"/>
-    <w:lsdException w:name="index 5" w:semiHidden="1" w:unhideWhenUsed="1"/>
-    <w:lsdException w:name="index 6" w:semiHidden="1" w:unhideWhenUsed="1"/>
-    <w:lsdException w:name="index 7" w:semiHidden="1" w:unhideWhenUsed="1"/>
-    <w:lsdException w:name="index 8" w:semiHidden="1" w:unhideWhenUsed="1"/>
-    <w:lsdException w:name="index 9" w:semiHidden="1" w:unhideWhenUsed="1"/>
-    <w:lsdException w:name="toc 1" w:semiHidden="1" w:uiPriority="39" w:unhideWhenUsed="1"/>
-    <w:lsdException w:name="toc 2" w:semiHidden="1" w:uiPriority="39" w:unhideWhenUsed="1"/>
-    <w:lsdException w:name="toc 3" w:semiHidden="1" w:uiPriority="39" w:unhideWhenUsed="1"/>
-    <w:lsdException w:name="toc 4" w:semiHidden="1" w:uiPriority="39" w:unhideWhenUsed="1"/>
-    <w:lsdException w:name="toc 5" w:semiHidden="1" w:uiPriority="39" w:unhideWhenUsed="1"/>
-    <w:lsdException w:name="toc 6" w:semiHidden="1" w:uiPriority="39" w:unhideWhenUsed="1"/>
-    <w:lsdException w:name="toc 7" w:semiHidden="1" w:uiPriority="39" w:unhideWhenUsed="1"/>
-    <w:lsdException w:name="toc 8" w:semiHidden="1" w:uiPriority="39" w:unhideWhenUsed="1"/>
-    <w:lsdException w:name="toc 9" w:semiHidden="1" w:uiPriority="39" w:unhideWhenUsed="1"/>
-    <w:lsdException w:name="Normal Indent" w:semiHidden="1" w:unhideWhenUsed="1"/>
-    <w:lsdException w:name="footnote text" w:semiHidden="1" w:unhideWhenUsed="1"/>
-    <w:lsdException w:name="annotation text" w:semiHidden="1" w:unhideWhenUsed="1"/>
-    <w:lsdException w:name="header" w:semiHidden="1" w:unhideWhenUsed="1"/>
-    <w:lsdException w:name="footer" w:semiHidden="1" w:unhideWhenUsed="1"/>
-    <w:lsdException w:name="index heading" w:semiHidden="1" w:unhideWhenUsed="1"/>
-    <w:lsdException w:name="caption" w:semiHidden="1" w:uiPriority="35" w:unhideWhenUsed="1" w:qFormat="1"/>
-    <w:lsdException w:name="table of figures" w:semiHidden="1" w:unhideWhenUsed="1"/>
-    <w:lsdException w:name="envelope address" w:semiHidden="1" w:unhideWhenUsed="1"/>
-    <w:lsdException w:name="envelope return" w:semiHidden="1" w:unhideWhenUsed="1"/>
-    <w:lsdException w:name="footnote reference" w:semiHidden="1" w:unhideWhenUsed="1"/>
-    <w:lsdException w:name="annotation reference" w:semiHidden="1" w:unhideWhenUsed="1"/>
-    <w:lsdException w:name="line number" w:semiHidden="1" w:unhideWhenUsed="1"/>
-    <w:lsdException w:name="page number" w:semiHidden="1" w:unhideWhenUsed="1"/>
-    <w:lsdException w:name="endnote reference" w:semiHidden="1" w:unhideWhenUsed="1"/>
-    <w:lsdException w:name="endnote text" w:semiHidden="1" w:unhideWhenUsed="1"/>
-    <w:lsdException w:name="table of authorities" w:semiHidden="1" w:unhideWhenUsed="1"/>
-    <w:lsdException w:name="macro" w:semiHidden="1" w:unhideWhenUsed="1"/>
-    <w:lsdException w:name="toa heading" w:semiHidden="1" w:unhideWhenUsed="1"/>
-    <w:lsdException w:name="List" w:semiHidden="1" w:unhideWhenUsed="1"/>
-    <w:lsdException w:name="List Bullet" w:semiHidden="1" w:unhideWhenUsed="1"/>
-    <w:lsdException w:name="List Number" w:semiHidden="1" w:unhideWhenUsed="1"/>
-    <w:lsdException w:name="List 2" w:semiHidden="1" w:unhideWhenUsed="1"/>
-    <w:lsdException w:name="List 3" w:semiHidden="1" w:unhideWhenUsed="1"/>
-    <w:lsdException w:name="List 4" w:semiHidden="1" w:unhideWhenUsed="1"/>
-    <w:lsdException w:name="List 5" w:semiHidden="1" w:unhideWhenUsed="1"/>
-    <w:lsdException w:name="List Bullet 2" w:semiHidden="1" w:unhideWhenUsed="1"/>
-    <w:lsdException w:name="List Bullet 3" w:semiHidden="1" w:unhideWhenUsed="1"/>
-    <w:lsdException w:name="List Bullet 4" w:semiHidden="1" w:unhideWhenUsed="1"/>
-    <w:lsdException w:name="List Bullet 5" w:semiHidden="1" w:unhideWhenUsed="1"/>
-    <w:lsdException w:name="List Number 2" w:semiHidden="1" w:unhideWhenUsed="1"/>
-    <w:lsdException w:name="List Number 3" w:semiHidden="1" w:unhideWhenUsed="1"/>
-    <w:lsdException w:name="List Number 4" w:semiHidden="1" w:unhideWhenUsed="1"/>
-    <w:lsdException w:name="List Number 5" w:semiHidden="1" w:unhideWhenUsed="1"/>
-    <w:lsdException w:name="Title" w:uiPriority="10" w:qFormat="1"/>
-    <w:lsdException w:name="Closing" w:semiHidden="1" w:unhideWhenUsed="1"/>
-    <w:lsdException w:name="Signature" w:semiHidden="1" w:unhideWhenUsed="1"/>
-    <w:lsdException w:name="Default Paragraph Font" w:semiHidden="1" w:uiPriority="1" w:unhideWhenUsed="1"/>
-    <w:lsdException w:name="Body Text" w:semiHidden="1" w:unhideWhenUsed="1"/>
-    <w:lsdException w:name="Body Text Indent" w:semiHidden="1" w:unhideWhenUsed="1"/>
-    <w:lsdException w:name="List Continue" w:semiHidden="1" w:unhideWhenUsed="1"/>
-    <w:lsdException w:name="List Continue 2" w:semiHidden="1" w:unhideWhenUsed="1"/>
-    <w:lsdException w:name="List Continue 3" w:semiHidden="1" w:unhideWhenUsed="1"/>
-    <w:lsdException w:name="List Continue 4" w:semiHidden="1" w:unhideWhenUsed="1"/>
-    <w:lsdException w:name="List Continue 5" w:semiHidden="1" w:unhideWhenUsed="1"/>
-    <w:lsdException w:name="Message Header" w:semiHidden="1" w:unhideWhenUsed="1"/>
-    <w:lsdException w:name="Subtitle" w:uiPriority="11" w:qFormat="1"/>
-    <w:lsdException w:name="Salutation" w:semiHidden="1" w:unhideWhenUsed="1"/>
-    <w:lsdException w:name="Date" w:semiHidden="1" w:unhideWhenUsed="1"/>
-    <w:lsdException w:name="Body Text First Indent" w:semiHidden="1" w:unhideWhenUsed="1"/>
-    <w:lsdException w:name="Body Text First Indent 2" w:semiHidden="1" w:unhideWhenUsed="1"/>
-    <w:lsdException w:name="Note Heading" w:semiHidden="1" w:unhideWhenUsed="1"/>
-    <w:lsdException w:name="Body Text 2" w:semiHidden="1" w:unhideWhenUsed="1"/>
-    <w:lsdException w:name="Body Text 3" w:semiHidden="1" w:unhideWhenUsed="1"/>
-    <w:lsdException w:name="Body Text Indent 2" w:semiHidden="1" w:unhideWhenUsed="1"/>
-    <w:lsdException w:name="Body Text Indent 3" w:semiHidden="1" w:unhideWhenUsed="1"/>
-    <w:lsdException w:name="Block Text" w:semiHidden="1" w:unhideWhenUsed="1"/>
-    <w:lsdException w:name="Hyperlink" w:semiHidden="1" w:unhideWhenUsed="1"/>
-    <w:lsdException w:name="FollowedHyperlink" w:semiHidden="1" w:unhideWhenUsed="1"/>
-    <w:lsdException w:name="Strong" w:uiPriority="22" w:qFormat="1"/>
-    <w:lsdException w:name="Emphasis" w:uiPriority="20" w:qFormat="1"/>
-    <w:lsdException w:name="Document Map" w:semiHidden="1" w:unhideWhenUsed="1"/>
-    <w:lsdException w:name="Plain Text" w:semiHidden="1" w:unhideWhenUsed="1"/>
-    <w:lsdException w:name="E-mail Signature" w:semiHidden="1" w:unhideWhenUsed="1"/>
-    <w:lsdException w:name="HTML Top of Form" w:semiHidden="1" w:unhideWhenUsed="1"/>
-    <w:lsdException w:name="HTML Bottom of Form" w:semiHidden="1" w:unhideWhenUsed="1"/>
-    <w:lsdException w:name="Normal (Web)" w:semiHidden="1" w:unhideWhenUsed="1"/>
-    <w:lsdException w:name="HTML Acronym" w:semiHidden="1" w:unhideWhenUsed="1"/>
-    <w:lsdException w:name="HTML Address" w:semiHidden="1" w:unhideWhenUsed="1"/>
-    <w:lsdException w:name="HTML Cite" w:semiHidden="1" w:unhideWhenUsed="1"/>
-    <w:lsdException w:name="HTML Code" w:semiHidden="1" w:unhideWhenUsed="1"/>
-    <w:lsdException w:name="HTML Definition" w:semiHidden="1" w:unhideWhenUsed="1"/>
-    <w:lsdException w:name="HTML Keyboard" w:semiHidden="1" w:unhideWhenUsed="1"/>
-    <w:lsdException w:name="HTML Preformatted" w:semiHidden="1" w:unhideWhenUsed="1"/>
-    <w:lsdException w:name="HTML Sample" w:semiHidden="1" w:unhideWhenUsed="1"/>
-    <w:lsdException w:name="HTML Typewriter" w:semiHidden="1" w:unhideWhenUsed="1"/>
-    <w:lsdException w:name="HTML Variable" w:semiHidden="1" w:unhideWhenUsed="1"/>
-    <w:lsdException w:name="Normal Table" w:semiHidden="1" w:unhideWhenUsed="1"/>
-    <w:lsdException w:name="annotation subject" w:semiHidden="1" w:unhideWhenUsed="1"/>
-    <w:lsdException w:name="No List" w:semiHidden="1" w:unhideWhenUsed="1"/>
-    <w:lsdException w:name="Outline List 1" w:semiHidden="1" w:unhideWhenUsed="1"/>
-    <w:lsdException w:name="Outline List 2" w:semiHidden="1" w:unhideWhenUsed="1"/>
-    <w:lsdException w:name="Outline List 3" w:semiHidden="1" w:unhideWhenUsed="1"/>
-    <w:lsdException w:name="Table Simple 1" w:semiHidden="1" w:unhideWhenUsed="1"/>
-    <w:lsdException w:name="Table Simple 2" w:semiHidden="1" w:unhideWhenUsed="1"/>
-    <w:lsdException w:name="Table Simple 3" w:semiHidden="1" w:unhideWhenUsed="1"/>
-    <w:lsdException w:name="Table Classic 1" w:semiHidden="1" w:unhideWhenUsed="1"/>
-    <w:lsdException w:name="Table Classic 2" w:semiHidden="1" w:unhideWhenUsed="1"/>
-    <w:lsdException w:name="Table Classic 3" w:semiHidden="1" w:unhideWhenUsed="1"/>
-    <w:lsdException w:name="Table Classic 4" w:semiHidden="1" w:unhideWhenUsed="1"/>
-    <w:lsdException w:name="Table Colorful 1" w:semiHidden="1" w:unhideWhenUsed="1"/>
-    <w:lsdException w:name="Table Colorful 2" w:semiHidden="1" w:unhideWhenUsed="1"/>
-    <w:lsdException w:name="Table Colorful 3" w:semiHidden="1" w:unhideWhenUsed="1"/>
-    <w:lsdException w:name="Table Columns 1" w:semiHidden="1" w:unhideWhenUsed="1"/>
-    <w:lsdException w:name="Table Columns 2" w:semiHidden="1" w:unhideWhenUsed="1"/>
-    <w:lsdException w:name="Table Columns 3" w:semiHidden="1" w:unhideWhenUsed="1"/>
-    <w:lsdException w:name="Table Columns 4" w:semiHidden="1" w:unhideWhenUsed="1"/>
-    <w:lsdException w:name="Table Columns 5" w:semiHidden="1" w:unhideWhenUsed="1"/>
-    <w:lsdException w:name="Table Grid 1" w:semiHidden="1" w:unhideWhenUsed="1"/>
-    <w:lsdException w:name="Table Grid 2" w:semiHidden="1" w:unhideWhenUsed="1"/>
-    <w:lsdException w:name="Table Grid 3" w:semiHidden="1" w:unhideWhenUsed="1"/>
-    <w:lsdException w:name="Table Grid 4" w:semiHidden="1" w:unhideWhenUsed="1"/>
-    <w:lsdException w:name="Table Grid 5" w:semiHidden="1" w:unhideWhenUsed="1"/>
-    <w:lsdException w:name="Table Grid 6" w:semiHidden="1" w:unhideWhenUsed="1"/>
-    <w:lsdException w:name="Table Grid 7" w:semiHidden="1" w:unhideWhenUsed="1"/>
-    <w:lsdException w:name="Table Grid 8" w:semiHidden="1" w:unhideWhenUsed="1"/>
-    <w:lsdException w:name="Table List 1" w:semiHidden="1" w:unhideWhenUsed="1"/>
-    <w:lsdException w:name="Table List 2" w:semiHidden="1" w:unhideWhenUsed="1"/>
-    <w:lsdException w:name="Table List 3" w:semiHidden="1" w:unhideWhenUsed="1"/>
-    <w:lsdException w:name="Table List 4" w:semiHidden="1" w:unhideWhenUsed="1"/>
-    <w:lsdException w:name="Table List 5" w:semiHidden="1" w:unhideWhenUsed="1"/>
-    <w:lsdException w:name="Table List 6" w:semiHidden="1" w:unhideWhenUsed="1"/>
-    <w:lsdException w:name="Table List 7" w:semiHidden="1" w:unhideWhenUsed="1"/>
-    <w:lsdException w:name="Table List 8" w:semiHidden="1" w:unhideWhenUsed="1"/>
-    <w:lsdException w:name="Table 3D effects 1" w:semiHidden="1" w:unhideWhenUsed="1"/>
-    <w:lsdException w:name="Table 3D effects 2" w:semiHidden="1" w:unhideWhenUsed="1"/>
-    <w:lsdException w:name="Table 3D effects 3" w:semiHidden="1" w:unhideWhenUsed="1"/>
-    <w:lsdException w:name="Table Contemporary" w:semiHidden="1" w:unhideWhenUsed="1"/>
-    <w:lsdException w:name="Table Elegant" w:semiHidden="1" w:unhideWhenUsed="1"/>
-    <w:lsdException w:name="Table Professional" w:semiHidden="1" w:unhideWhenUsed="1"/>
-    <w:lsdException w:name="Table Subtle 1" w:semiHidden="1" w:unhideWhenUsed="1"/>
-    <w:lsdException w:name="Table Subtle 2" w:semiHidden="1" w:unhideWhenUsed="1"/>
-    <w:lsdException w:name="Table Web 1" w:semiHidden="1" w:unhideWhenUsed="1"/>
-    <w:lsdException w:name="Table Web 2" w:semiHidden="1" w:unhideWhenUsed="1"/>
-    <w:lsdException w:name="Table Web 3" w:semiHidden="1" w:unhideWhenUsed="1"/>
-    <w:lsdException w:name="Balloon Text" w:semiHidden="1" w:unhideWhenUsed="1"/>
-    <w:lsdException w:name="Table Grid" w:uiPriority="59"/>
-    <w:lsdException w:name="Table Theme" w:semiHidden="1" w:unhideWhenUsed="1"/>
-    <w:lsdException w:name="Placeholder Text" w:semiHidden="1"/>
-    <w:lsdException w:name="No Spacing" w:uiPriority="1" w:qFormat="1"/>
-    <w:lsdException w:name="Light Shading" w:uiPriority="60"/>
-    <w:lsdException w:name="Light List" w:uiPriority="61"/>
-    <w:lsdException w:name="Light Grid" w:uiPriority="62"/>
-    <w:lsdException w:name="Medium Shading 1" w:uiPriority="63"/>
-    <w:lsdException w:name="Medium Shading 2" w:uiPriority="64"/>
-    <w:lsdException w:name="Medium List 1" w:uiPriority="65"/>
-    <w:lsdException w:name="Medium List 2" w:uiPriority="66"/>
-    <w:lsdException w:name="Medium Grid 1" w:uiPriority="67"/>
-    <w:lsdException w:name="Medium Grid 2" w:uiPriority="68"/>
-    <w:lsdException w:name="Medium Grid 3" w:uiPriority="69"/>
-    <w:lsdException w:name="Dark List" w:uiPriority="70"/>
-    <w:lsdException w:name="Colorful Shading" w:uiPriority="71"/>
-    <w:lsdException w:name="Colorful List" w:uiPriority="72"/>
-    <w:lsdException w:name="Colorful Grid" w:uiPriority="73"/>
-    <w:lsdException w:name="Light Shading Accent 1" w:uiPriority="60"/>
-    <w:lsdException w:name="Light List Accent 1" w:uiPriority="61"/>
-    <w:lsdException w:name="Light Grid Accent 1" w:uiPriority="62"/>
-    <w:lsdException w:name="Medium Shading 1 Accent 1" w:uiPriority="63"/>
-    <w:lsdException w:name="Medium Shading 2 Accent 1" w:uiPriority="64"/>
-    <w:lsdException w:name="Medium List 1 Accent 1" w:uiPriority="65"/>
-    <w:lsdException w:name="Revision" w:semiHidden="1"/>
-    <w:lsdException w:name="List Paragraph" w:uiPriority="34" w:qFormat="1"/>
-    <w:lsdException w:name="Quote" w:uiPriority="29" w:qFormat="1"/>
-    <w:lsdException w:name="Intense Quote" w:uiPriority="30" w:qFormat="1"/>
-    <w:lsdException w:name="Medium List 2 Accent 1" w:uiPriority="66"/>
-    <w:lsdException w:name="Medium Grid 1 Accent 1" w:uiPriority="67"/>
-    <w:lsdException w:name="Medium Grid 2 Accent 1" w:uiPriority="68"/>
-    <w:lsdException w:name="Medium Grid 3 Accent 1" w:uiPriority="69"/>
-    <w:lsdException w:name="Dark List Accent 1" w:uiPriority="70"/>
-    <w:lsdException w:name="Colorful Shading Accent 1" w:uiPriority="71"/>
-    <w:lsdException w:name="Colorful List Accent 1" w:uiPriority="72"/>
-    <w:lsdException w:name="Colorful Grid Accent 1" w:uiPriority="73"/>
-    <w:lsdException w:name="Light Shading Accent 2" w:uiPriority="60"/>
-    <w:lsdException w:name="Light List Accent 2" w:uiPriority="61"/>
-    <w:lsdException w:name="Light Grid Accent 2" w:uiPriority="62"/>
-    <w:lsdException w:name="Medium Shading 1 Accent 2" w:uiPriority="63"/>
-    <w:lsdException w:name="Medium Shading 2 Accent 2" w:uiPriority="64"/>
-    <w:lsdException w:name="Medium List 1 Accent 2" w:uiPriority="65"/>
-    <w:lsdException w:name="Medium List 2 Accent 2" w:uiPriority="66"/>
-    <w:lsdException w:name="Medium Grid 1 Accent 2" w:uiPriority="67"/>
-    <w:lsdException w:name="Medium Grid 2 Accent 2" w:uiPriority="68"/>
-    <w:lsdException w:name="Medium Grid 3 Accent 2" w:uiPriority="69"/>
-    <w:lsdException w:name="Dark List Accent 2" w:uiPriority="70"/>
-    <w:lsdException w:name="Colorful Shading Accent 2" w:uiPriority="71"/>
-    <w:lsdException w:name="Colorful List Accent 2" w:uiPriority="72"/>
-    <w:lsdException w:name="Colorful Grid Accent 2" w:uiPriority="73"/>
-    <w:lsdException w:name="Light Shading Accent 3" w:uiPriority="60"/>
-    <w:lsdException w:name="Light List Accent 3" w:uiPriority="61"/>
-    <w:lsdException w:name="Light Grid Accent 3" w:uiPriority="62"/>
-    <w:lsdException w:name="Medium Shading 1 Accent 3" w:uiPriority="63"/>
-    <w:lsdException w:name="Medium Shading 2 Accent 3" w:uiPriority="64"/>
-    <w:lsdException w:name="Medium List 1 Accent 3" w:uiPriority="65"/>
-    <w:lsdException w:name="Medium List 2 Accent 3" w:uiPriority="66"/>
-    <w:lsdException w:name="Medium Grid 1 Accent 3" w:uiPriority="67"/>
-    <w:lsdException w:name="Medium Grid 2 Accent 3" w:uiPriority="68"/>
-    <w:lsdException w:name="Medium Grid 3 Accent 3" w:uiPriority="69"/>
-    <w:lsdException w:name="Dark List Accent 3" w:uiPriority="70"/>
-    <w:lsdException w:name="Colorful Shading Accent 3" w:uiPriority="71"/>
-    <w:lsdException w:name="Colorful List Accent 3" w:uiPriority="72"/>
-    <w:lsdException w:name="Colorful Grid Accent 3" w:uiPriority="73"/>
-    <w:lsdException w:name="Light Shading Accent 4" w:uiPriority="60"/>
-    <w:lsdException w:name="Light List Accent 4" w:uiPriority="61"/>
-    <w:lsdException w:name="Light Grid Accent 4" w:uiPriority="62"/>
-    <w:lsdException w:name="Medium Shading 1 Accent 4" w:uiPriority="63"/>
-    <w:lsdException w:name="Medium Shading 2 Accent 4" w:uiPriority="64"/>
-    <w:lsdException w:name="Medium List 1 Accent 4" w:uiPriority="65"/>
-    <w:lsdException w:name="Medium List 2 Accent 4" w:uiPriority="66"/>
-    <w:lsdException w:name="Medium Grid 1 Accent 4" w:uiPriority="67"/>
-    <w:lsdException w:name="Medium Grid 2 Accent 4" w:uiPriority="68"/>
-    <w:lsdException w:name="Medium Grid 3 Accent 4" w:uiPriority="69"/>
-    <w:lsdException w:name="Dark List Accent 4" w:uiPriority="70"/>
-    <w:lsdException w:name="Colorful Shading Accent 4" w:uiPriority="71"/>
-    <w:lsdException w:name="Colorful List Accent 4" w:uiPriority="72"/>
-    <w:lsdException w:name="Colorful Grid Accent 4" w:uiPriority="73"/>
-    <w:lsdException w:name="Light Shading Accent 5" w:uiPriority="60"/>
-    <w:lsdException w:name="Light List Accent 5" w:uiPriority="61"/>
-    <w:lsdException w:name="Light Grid Accent 5" w:uiPriority="62"/>
-    <w:lsdException w:name="Medium Shading 1 Accent 5" w:uiPriority="63"/>
-    <w:lsdException w:name="Medium Shading 2 Accent 5" w:uiPriority="64"/>
-    <w:lsdException w:name="Medium List 1 Accent 5" w:uiPriority="65"/>
-    <w:lsdException w:name="Medium List 2 Accent 5" w:uiPriority="66"/>
-    <w:lsdException w:name="Medium Grid 1 Accent 5" w:uiPriority="67"/>
-    <w:lsdException w:name="Medium Grid 2 Accent 5" w:uiPriority="68"/>
-    <w:lsdException w:name="Medium Grid 3 Accent 5" w:uiPriority="69"/>
-    <w:lsdException w:name="Dark List Accent 5" w:uiPriority="70"/>
-    <w:lsdException w:name="Colorful Shading Accent 5" w:uiPriority="71"/>
-    <w:lsdException w:name="Colorful List Accent 5" w:uiPriority="72"/>
-    <w:lsdException w:name="Colorful Grid Accent 5" w:uiPriority="73"/>
-    <w:lsdException w:name="Light Shading Accent 6" w:uiPriority="60"/>
-    <w:lsdException w:name="Light List Accent 6" w:uiPriority="61"/>
-    <w:lsdException w:name="Light Grid Accent 6" w:uiPriority="62"/>
-    <w:lsdException w:name="Medium Shading 1 Accent 6" w:uiPriority="63"/>
-    <w:lsdException w:name="Medium Shading 2 Accent 6" w:uiPriority="64"/>
-    <w:lsdException w:name="Medium List 1 Accent 6" w:uiPriority="65"/>
-    <w:lsdException w:name="Medium List 2 Accent 6" w:uiPriority="66"/>
-    <w:lsdException w:name="Medium Grid 1 Accent 6" w:uiPriority="67"/>
-    <w:lsdException w:name="Medium Grid 2 Accent 6" w:uiPriority="68"/>
-    <w:lsdException w:name="Medium Grid 3 Accent 6" w:uiPriority="69"/>
-    <w:lsdException w:name="Dark List Accent 6" w:uiPriority="70"/>
-    <w:lsdException w:name="Colorful Shading Accent 6" w:uiPriority="71"/>
-    <w:lsdException w:name="Colorful List Accent 6" w:uiPriority="72"/>
-    <w:lsdException w:name="Colorful Grid Accent 6" w:uiPriority="73"/>
-    <w:lsdException w:name="Subtle Emphasis" w:uiPriority="19" w:qFormat="1"/>
-    <w:lsdException w:name="Intense Emphasis" w:uiPriority="21" w:qFormat="1"/>
-    <w:lsdException w:name="Subtle Reference" w:uiPriority="31" w:qFormat="1"/>
-    <w:lsdException w:name="Intense Reference" w:uiPriority="32" w:qFormat="1"/>
-    <w:lsdException w:name="Book Title" w:uiPriority="33" w:qFormat="1"/>
-    <w:lsdException w:name="Bibliography" w:semiHidden="1" w:uiPriority="37" w:unhideWhenUsed="1"/>
-    <w:lsdException w:name="TOC Heading" w:semiHidden="1" w:uiPriority="39" w:unhideWhenUsed="1" w:qFormat="1"/>
-    <w:lsdException w:name="Plain Table 1" w:uiPriority="41"/>
-    <w:lsdException w:name="Plain Table 2" w:uiPriority="42"/>
-    <w:lsdException w:name="Plain Table 3" w:uiPriority="43"/>
-    <w:lsdException w:name="Plain Table 4" w:uiPriority="44"/>
-    <w:lsdException w:name="Plain Table 5" w:uiPriority="45"/>
-    <w:lsdException w:name="Grid Table Light" w:uiPriority="40"/>
-    <w:lsdException w:name="Grid Table 1 Light" w:uiPriority="46"/>
-    <w:lsdException w:name="Grid Table 2" w:uiPriority="47"/>
-    <w:lsdException w:name="Grid Table 3" w:uiPriority="48"/>
-    <w:lsdException w:name="Grid Table 4" w:uiPriority="49"/>
-    <w:lsdException w:name="Grid Table 5 Dark" w:uiPriority="50"/>
-    <w:lsdException w:name="Grid Table 6 Colorful" w:uiPriority="51"/>
-    <w:lsdException w:name="Grid Table 7 Colorful" w:uiPriority="52"/>
-    <w:lsdException w:name="Grid Table 1 Light Accent 1" w:uiPriority="46"/>
-    <w:lsdException w:name="Grid Table 2 Accent 1" w:uiPriority="47"/>
-    <w:lsdException w:name="Grid Table 3 Accent 1" w:uiPriority="48"/>
-    <w:lsdException w:name="Grid Table 4 Accent 1" w:uiPriority="49"/>
-    <w:lsdException w:name="Grid Table 5 Dark Accent 1" w:uiPriority="50"/>
-    <w:lsdException w:name="Grid Table 6 Colorful Accent 1" w:uiPriority="51"/>
-    <w:lsdException w:name="Grid Table 7 Colorful Accent 1" w:uiPriority="52"/>
-    <w:lsdException w:name="Grid Table 1 Light Accent 2" w:uiPriority="46"/>
-    <w:lsdException w:name="Grid Table 2 Accent 2" w:uiPriority="47"/>
-    <w:lsdException w:name="Grid Table 3 Accent 2" w:uiPriority="48"/>
-    <w:lsdException w:name="Grid Table 4 Accent 2" w:uiPriority="49"/>
-    <w:lsdException w:name="Grid Table 5 Dark Accent 2" w:uiPriority="50"/>
-    <w:lsdException w:name="Grid Table 6 Colorful Accent 2" w:uiPriority="51"/>
-    <w:lsdException w:name="Grid Table 7 Colorful Accent 2" w:uiPriority="52"/>
-    <w:lsdException w:name="Grid Table 1 Light Accent 3" w:uiPriority="46"/>
-    <w:lsdException w:name="Grid Table 2 Accent 3" w:uiPriority="47"/>
-    <w:lsdException w:name="Grid Table 3 Accent 3" w:uiPriority="48"/>
-    <w:lsdException w:name="Grid Table 4 Accent 3" w:uiPriority="49"/>
-    <w:lsdException w:name="Grid Table 5 Dark Accent 3" w:uiPriority="50"/>
-    <w:lsdException w:name="Grid Table 6 Colorful Accent 3" w:uiPriority="51"/>
-    <w:lsdException w:name="Grid Table 7 Colorful Accent 3" w:uiPriority="52"/>
-    <w:lsdException w:name="Grid Table 1 Light Accent 4" w:uiPriority="46"/>
-    <w:lsdException w:name="Grid Table 2 Accent 4" w:uiPriority="47"/>
-    <w:lsdException w:name="Grid Table 3 Accent 4" w:uiPriority="48"/>
-    <w:lsdException w:name="Grid Table 4 Accent 4" w:uiPriority="49"/>
-    <w:lsdException w:name="Grid Table 5 Dark Accent 4" w:uiPriority="50"/>
-    <w:lsdException w:name="Grid Table 6 Colorful Accent 4" w:uiPriority="51"/>
-    <w:lsdException w:name="Grid Table 7 Colorful Accent 4" w:uiPriority="52"/>
-    <w:lsdException w:name="Grid Table 1 Light Accent 5" w:uiPriority="46"/>
-    <w:lsdException w:name="Grid Table 2 Accent 5" w:uiPriority="47"/>
-    <w:lsdException w:name="Grid Table 3 Accent 5" w:uiPriority="48"/>
-    <w:lsdException w:name="Grid Table 4 Accent 5" w:uiPriority="49"/>
-    <w:lsdException w:name="Grid Table 5 Dark Accent 5" w:uiPriority="50"/>
-    <w:lsdException w:name="Grid Table 6 Colorful Accent 5" w:uiPriority="51"/>
-    <w:lsdException w:name="Grid Table 7 Colorful Accent 5" w:uiPriority="52"/>
-    <w:lsdException w:name="Grid Table 1 Light Accent 6" w:uiPriority="46"/>
-    <w:lsdException w:name="Grid Table 2 Accent 6" w:uiPriority="47"/>
-    <w:lsdException w:name="Grid Table 3 Accent 6" w:uiPriority="48"/>
-    <w:lsdException w:name="Grid Table 4 Accent 6" w:uiPriority="49"/>
-    <w:lsdException w:name="Grid Table 5 Dark Accent 6" w:uiPriority="50"/>
-    <w:lsdException w:name="Grid Table 6 Colorful Accent 6" w:uiPriority="51"/>
-    <w:lsdException w:name="Grid Table 7 Colorful Accent 6" w:uiPriority="52"/>
-    <w:lsdException w:name="List Table 1 Light" w:uiPriority="46"/>
-    <w:lsdException w:name="List Table 2" w:uiPriority="47"/>
-    <w:lsdException w:name="List Table 3" w:uiPriority="48"/>
-    <w:lsdException w:name="List Table 4" w:uiPriority="49"/>
-    <w:lsdException w:name="List Table 5 Dark" w:uiPriority="50"/>
-    <w:lsdException w:name="List Table 6 Colorful" w:uiPriority="51"/>
-    <w:lsdException w:name="List Table 7 Colorful" w:uiPriority="52"/>
-    <w:lsdException w:name="List Table 1 Light Accent 1" w:uiPriority="46"/>
-    <w:lsdException w:name="List Table 2 Accent 1" w:uiPriority="47"/>
-    <w:lsdException w:name="List Table 3 Accent 1" w:uiPriority="48"/>
-    <w:lsdException w:name="List Table 4 Accent 1" w:uiPriority="49"/>
-    <w:lsdException w:name="List Table 5 Dark Accent 1" w:uiPriority="50"/>
-    <w:lsdException w:name="List Table 6 Colorful Accent 1" w:uiPriority="51"/>
-    <w:lsdException w:name="List Table 7 Colorful Accent 1" w:uiPriority="52"/>
-    <w:lsdException w:name="List Table 1 Light Accent 2" w:uiPriority="46"/>
-    <w:lsdException w:name="List Table 2 Accent 2" w:uiPriority="47"/>
-    <w:lsdException w:name="List Table 3 Accent 2" w:uiPriority="48"/>
-    <w:lsdException w:name="List Table 4 Accent 2" w:uiPriority="49"/>
-    <w:lsdException w:name="List Table 5 Dark Accent 2" w:uiPriority="50"/>
-    <w:lsdException w:name="List Table 6 Colorful Accent 2" w:uiPriority="51"/>
-    <w:lsdException w:name="List Table 7 Colorful Accent 2" w:uiPriority="52"/>
-    <w:lsdException w:name="List Table 1 Light Accent 3" w:uiPriority="46"/>
-    <w:lsdException w:name="List Table 2 Accent 3" w:uiPriority="47"/>
-    <w:lsdException w:name="List Table 3 Accent 3" w:uiPriority="48"/>
-    <w:lsdException w:name="List Table 4 Accent 3" w:uiPriority="49"/>
-    <w:lsdException w:name="List Table 5 Dark Accent 3" w:uiPriority="50"/>
-    <w:lsdException w:name="List Table 6 Colorful Accent 3" w:uiPriority="51"/>
-    <w:lsdException w:name="List Table 7 Colorful Accent 3" w:uiPriority="52"/>
-    <w:lsdException w:name="List Table 1 Light Accent 4" w:uiPriority="46"/>
-    <w:lsdException w:name="List Table 2 Accent 4" w:uiPriority="47"/>
-    <w:lsdException w:name="List Table 3 Accent 4" w:uiPriority="48"/>
-    <w:lsdException w:name="List Table 4 Accent 4" w:uiPriority="49"/>
-    <w:lsdException w:name="List Table 5 Dark Accent 4" w:uiPriority="50"/>
-    <w:lsdException w:name="List Table 6 Colorful Accent 4" w:uiPriority="51"/>
-    <w:lsdException w:name="List Table 7 Colorful Accent 4" w:uiPriority="52"/>
-    <w:lsdException w:name="List Table 1 Light Accent 5" w:uiPriority="46"/>
-    <w:lsdException w:name="List Table 2 Accent 5" w:uiPriority="47"/>
-    <w:lsdException w:name="List Table 3 Accent 5" w:uiPriority="48"/>
-    <w:lsdException w:name="List Table 4 Accent 5" w:uiPriority="49"/>
-    <w:lsdException w:name="List Table 5 Dark Accent 5" w:uiPriority="50"/>
-    <w:lsdException w:name="List Table 6 Colorful Accent 5" w:uiPriority="51"/>
-    <w:lsdException w:name="List Table 7 Colorful Accent 5" w:uiPriority="52"/>
-    <w:lsdException w:name="List Table 1 Light Accent 6" w:uiPriority="46"/>
-    <w:lsdException w:name="List Table 2 Accent 6" w:uiPriority="47"/>
-    <w:lsdException w:name="List Table 3 Accent 6" w:uiPriority="48"/>
-    <w:lsdException w:name="List Table 4 Accent 6" w:uiPriority="49"/>
-    <w:lsdException w:name="List Table 5 Dark Accent 6" w:uiPriority="50"/>
-    <w:lsdException w:name="List Table 6 Colorful Accent 6" w:uiPriority="51"/>
-    <w:lsdException w:name="List Table 7 Colorful Accent 6" w:uiPriority="52"/>
+  <w:latentStyles w:defLockedState="0" w:defUIPriority="99" w:defSemiHidden="1" w:defUnhideWhenUsed="1" w:defQFormat="0" w:count="267">
+    <w:lsdException w:name="Normal" w:semiHidden="0" w:uiPriority="0" w:unhideWhenUsed="0" w:qFormat="1"/>
+    <w:lsdException w:name="heading 1" w:semiHidden="0" w:uiPriority="9" w:unhideWhenUsed="0" w:qFormat="1"/>
+    <w:lsdException w:name="heading 2" w:uiPriority="9" w:qFormat="1"/>
+    <w:lsdException w:name="heading 3" w:uiPriority="9" w:qFormat="1"/>
+    <w:lsdException w:name="heading 4" w:uiPriority="9" w:qFormat="1"/>
+    <w:lsdException w:name="heading 5" w:uiPriority="9" w:qFormat="1"/>
+    <w:lsdException w:name="heading 6" w:uiPriority="9" w:qFormat="1"/>
+    <w:lsdException w:name="heading 7" w:uiPriority="9" w:qFormat="1"/>
+    <w:lsdException w:name="heading 8" w:uiPriority="9" w:qFormat="1"/>
+    <w:lsdException w:name="heading 9" w:uiPriority="9" w:qFormat="1"/>
+    <w:lsdException w:name="toc 1" w:uiPriority="39"/>
+    <w:lsdException w:name="toc 2" w:uiPriority="39"/>
+    <w:lsdException w:name="toc 3" w:uiPriority="39"/>
+    <w:lsdException w:name="toc 4" w:uiPriority="39"/>
+    <w:lsdException w:name="toc 5" w:uiPriority="39"/>
+    <w:lsdException w:name="toc 6" w:uiPriority="39"/>
+    <w:lsdException w:name="toc 7" w:uiPriority="39"/>
+    <w:lsdException w:name="toc 8" w:uiPriority="39"/>
+    <w:lsdException w:name="toc 9" w:uiPriority="39"/>
+    <w:lsdException w:name="caption" w:uiPriority="35" w:qFormat="1"/>
+    <w:lsdException w:name="Title" w:semiHidden="0" w:uiPriority="10" w:unhideWhenUsed="0" w:qFormat="1"/>
+    <w:lsdException w:name="Default Paragraph Font" w:uiPriority="1"/>
+    <w:lsdException w:name="Subtitle" w:semiHidden="0" w:uiPriority="11" w:unhideWhenUsed="0" w:qFormat="1"/>
+    <w:lsdException w:name="Strong" w:semiHidden="0" w:uiPriority="22" w:unhideWhenUsed="0" w:qFormat="1"/>
+    <w:lsdException w:name="Emphasis" w:semiHidden="0" w:uiPriority="20" w:unhideWhenUsed="0" w:qFormat="1"/>
+    <w:lsdException w:name="Table Grid" w:semiHidden="0" w:uiPriority="59" w:unhideWhenUsed="0"/>
+    <w:lsdException w:name="Placeholder Text" w:unhideWhenUsed="0"/>
+    <w:lsdException w:name="No Spacing" w:semiHidden="0" w:uiPriority="1" w:unhideWhenUsed="0" w:qFormat="1"/>
+    <w:lsdException w:name="Light Shading" w:semiHidden="0" w:uiPriority="60" w:unhideWhenUsed="0"/>
+    <w:lsdException w:name="Light List" w:semiHidden="0" w:uiPriority="61" w:unhideWhenUsed="0"/>
+    <w:lsdException w:name="Light Grid" w:semiHidden="0" w:uiPriority="62" w:unhideWhenUsed="0"/>
+    <w:lsdException w:name="Medium Shading 1" w:semiHidden="0" w:uiPriority="63" w:unhideWhenUsed="0"/>
+    <w:lsdException w:name="Medium Shading 2" w:semiHidden="0" w:uiPriority="64" w:unhideWhenUsed="0"/>
+    <w:lsdException w:name="Medium List 1" w:semiHidden="0" w:uiPriority="65" w:unhideWhenUsed="0"/>
+    <w:lsdException w:name="Medium List 2" w:semiHidden="0" w:uiPriority="66" w:unhideWhenUsed="0"/>
+    <w:lsdException w:name="Medium Grid 1" w:semiHidden="0" w:uiPriority="67" w:unhideWhenUsed="0"/>
+    <w:lsdException w:name="Medium Grid 2" w:semiHidden="0" w:uiPriority="68" w:unhideWhenUsed="0"/>
+    <w:lsdException w:name="Medium Grid 3" w:semiHidden="0" w:uiPriority="69" w:unhideWhenUsed="0"/>
+    <w:lsdException w:name="Dark List" w:semiHidden="0" w:uiPriority="70" w:unhideWhenUsed="0"/>
+    <w:lsdException w:name="Colorful Shading" w:semiHidden="0" w:uiPriority="71" w:unhideWhenUsed="0"/>
+    <w:lsdException w:name="Colorful List" w:semiHidden="0" w:uiPriority="72" w:unhideWhenUsed="0"/>
+    <w:lsdException w:name="Colorful Grid" w:semiHidden="0" w:uiPriority="73" w:unhideWhenUsed="0"/>
+    <w:lsdException w:name="Light Shading Accent 1" w:semiHidden="0" w:uiPriority="60" w:unhideWhenUsed="0"/>
+    <w:lsdException w:name="Light List Accent 1" w:semiHidden="0" w:uiPriority="61" w:unhideWhenUsed="0"/>
+    <w:lsdException w:name="Light Grid Accent 1" w:semiHidden="0" w:uiPriority="62" w:unhideWhenUsed="0"/>
+    <w:lsdException w:name="Medium Shading 1 Accent 1" w:semiHidden="0" w:uiPriority="63" w:unhideWhenUsed="0"/>
+    <w:lsdException w:name="Medium Shading 2 Accent 1" w:semiHidden="0" w:uiPriority="64" w:unhideWhenUsed="0"/>
+    <w:lsdException w:name="Medium List 1 Accent 1" w:semiHidden="0" w:uiPriority="65" w:unhideWhenUsed="0"/>
+    <w:lsdException w:name="Revision" w:unhideWhenUsed="0"/>
+    <w:lsdException w:name="List Paragraph" w:semiHidden="0" w:uiPriority="34" w:unhideWhenUsed="0" w:qFormat="1"/>
+    <w:lsdException w:name="Quote" w:semiHidden="0" w:uiPriority="29" w:unhideWhenUsed="0" w:qFormat="1"/>
+    <w:lsdException w:name="Intense Quote" w:semiHidden="0" w:uiPriority="30" w:unhideWhenUsed="0" w:qFormat="1"/>
+    <w:lsdException w:name="Medium List 2 Accent 1" w:semiHidden="0" w:uiPriority="66" w:unhideWhenUsed="0"/>
+    <w:lsdException w:name="Medium Grid 1 Accent 1" w:semiHidden="0" w:uiPriority="67" w:unhideWhenUsed="0"/>
+    <w:lsdException w:name="Medium Grid 2 Accent 1" w:semiHidden="0" w:uiPriority="68" w:unhideWhenUsed="0"/>
+    <w:lsdException w:name="Medium Grid 3 Accent 1" w:semiHidden="0" w:uiPriority="69" w:unhideWhenUsed="0"/>
+    <w:lsdException w:name="Dark List Accent 1" w:semiHidden="0" w:uiPriority="70" w:unhideWhenUsed="0"/>
+    <w:lsdException w:name="Colorful Shading Accent 1" w:semiHidden="0" w:uiPriority="71" w:unhideWhenUsed="0"/>
+    <w:lsdException w:name="Colorful List Accent 1" w:semiHidden="0" w:uiPriority="72" w:unhideWhenUsed="0"/>
+    <w:lsdException w:name="Colorful Grid Accent 1" w:semiHidden="0" w:uiPriority="73" w:unhideWhenUsed="0"/>
+    <w:lsdException w:name="Light Shading Accent 2" w:semiHidden="0" w:uiPriority="60" w:unhideWhenUsed="0"/>
+    <w:lsdException w:name="Light List Accent 2" w:semiHidden="0" w:uiPriority="61" w:unhideWhenUsed="0"/>
+    <w:lsdException w:name="Light Grid Accent 2" w:semiHidden="0" w:uiPriority="62" w:unhideWhenUsed="0"/>
+    <w:lsdException w:name="Medium Shading 1 Accent 2" w:semiHidden="0" w:uiPriority="63" w:unhideWhenUsed="0"/>
+    <w:lsdException w:name="Medium Shading 2 Accent 2" w:semiHidden="0" w:uiPriority="64" w:unhideWhenUsed="0"/>
+    <w:lsdException w:name="Medium List 1 Accent 2" w:semiHidden="0" w:uiPriority="65" w:unhideWhenUsed="0"/>
+    <w:lsdException w:name="Medium List 2 Accent 2" w:semiHidden="0" w:uiPriority="66" w:unhideWhenUsed="0"/>
+    <w:lsdException w:name="Medium Grid 1 Accent 2" w:semiHidden="0" w:uiPriority="67" w:unhideWhenUsed="0"/>
+    <w:lsdException w:name="Medium Grid 2 Accent 2" w:semiHidden="0" w:uiPriority="68" w:unhideWhenUsed="0"/>
+    <w:lsdException w:name="Medium Grid 3 Accent 2" w:semiHidden="0" w:uiPriority="69" w:unhideWhenUsed="0"/>
+    <w:lsdException w:name="Dark List Accent 2" w:semiHidden="0" w:uiPriority="70" w:unhideWhenUsed="0"/>
+    <w:lsdException w:name="Colorful Shading Accent 2" w:semiHidden="0" w:uiPriority="71" w:unhideWhenUsed="0"/>
+    <w:lsdException w:name="Colorful List Accent 2" w:semiHidden="0" w:uiPriority="72" w:unhideWhenUsed="0"/>
+    <w:lsdException w:name="Colorful Grid Accent 2" w:semiHidden="0" w:uiPriority="73" w:unhideWhenUsed="0"/>
+    <w:lsdException w:name="Light Shading Accent 3" w:semiHidden="0" w:uiPriority="60" w:unhideWhenUsed="0"/>
+    <w:lsdException w:name="Light List Accent 3" w:semiHidden="0" w:uiPriority="61" w:unhideWhenUsed="0"/>
+    <w:lsdException w:name="Light Grid Accent 3" w:semiHidden="0" w:uiPriority="62" w:unhideWhenUsed="0"/>
+    <w:lsdException w:name="Medium Shading 1 Accent 3" w:semiHidden="0" w:uiPriority="63" w:unhideWhenUsed="0"/>
+    <w:lsdException w:name="Medium Shading 2 Accent 3" w:semiHidden="0" w:uiPriority="64" w:unhideWhenUsed="0"/>
+    <w:lsdException w:name="Medium List 1 Accent 3" w:semiHidden="0" w:uiPriority="65" w:unhideWhenUsed="0"/>
+    <w:lsdException w:name="Medium List 2 Accent 3" w:semiHidden="0" w:uiPriority="66" w:unhideWhenUsed="0"/>
+    <w:lsdException w:name="Medium Grid 1 Accent 3" w:semiHidden="0" w:uiPriority="67" w:unhideWhenUsed="0"/>
+    <w:lsdException w:name="Medium Grid 2 Accent 3" w:semiHidden="0" w:uiPriority="68" w:unhideWhenUsed="0"/>
+    <w:lsdException w:name="Medium Grid 3 Accent 3" w:semiHidden="0" w:uiPriority="69" w:unhideWhenUsed="0"/>
+    <w:lsdException w:name="Dark List Accent 3" w:semiHidden="0" w:uiPriority="70" w:unhideWhenUsed="0"/>
+    <w:lsdException w:name="Colorful Shading Accent 3" w:semiHidden="0" w:uiPriority="71" w:unhideWhenUsed="0"/>
+    <w:lsdException w:name="Colorful List Accent 3" w:semiHidden="0" w:uiPriority="72" w:unhideWhenUsed="0"/>
+    <w:lsdException w:name="Colorful Grid Accent 3" w:semiHidden="0" w:uiPriority="73" w:unhideWhenUsed="0"/>
+    <w:lsdException w:name="Light Shading Accent 4" w:semiHidden="0" w:uiPriority="60" w:unhideWhenUsed="0"/>
+    <w:lsdException w:name="Light List Accent 4" w:semiHidden="0" w:uiPriority="61" w:unhideWhenUsed="0"/>
+    <w:lsdException w:name="Light Grid Accent 4" w:semiHidden="0" w:uiPriority="62" w:unhideWhenUsed="0"/>
+    <w:lsdException w:name="Medium Shading 1 Accent 4" w:semiHidden="0" w:uiPriority="63" w:unhideWhenUsed="0"/>
+    <w:lsdException w:name="Medium Shading 2 Accent 4" w:semiHidden="0" w:uiPriority="64" w:unhideWhenUsed="0"/>
+    <w:lsdException w:name="Medium List 1 Accent 4" w:semiHidden="0" w:uiPriority="65" w:unhideWhenUsed="0"/>
+    <w:lsdException w:name="Medium List 2 Accent 4" w:semiHidden="0" w:uiPriority="66" w:unhideWhenUsed="0"/>
+    <w:lsdException w:name="Medium Grid 1 Accent 4" w:semiHidden="0" w:uiPriority="67" w:unhideWhenUsed="0"/>
+    <w:lsdException w:name="Medium Grid 2 Accent 4" w:semiHidden="0" w:uiPriority="68" w:unhideWhenUsed="0"/>
+    <w:lsdException w:name="Medium Grid 3 Accent 4" w:semiHidden="0" w:uiPriority="69" w:unhideWhenUsed="0"/>
+    <w:lsdException w:name="Dark List Accent 4" w:semiHidden="0" w:uiPriority="70" w:unhideWhenUsed="0"/>
+    <w:lsdException w:name="Colorful Shading Accent 4" w:semiHidden="0" w:uiPriority="71" w:unhideWhenUsed="0"/>
+    <w:lsdException w:name="Colorful List Accent 4" w:semiHidden="0" w:uiPriority="72" w:unhideWhenUsed="0"/>
+    <w:lsdException w:name="Colorful Grid Accent 4" w:semiHidden="0" w:uiPriority="73" w:unhideWhenUsed="0"/>
+    <w:lsdException w:name="Light Shading Accent 5" w:semiHidden="0" w:uiPriority="60" w:unhideWhenUsed="0"/>
+    <w:lsdException w:name="Light List Accent 5" w:semiHidden="0" w:uiPriority="61" w:unhideWhenUsed="0"/>
+    <w:lsdException w:name="Light Grid Accent 5" w:semiHidden="0" w:uiPriority="62" w:unhideWhenUsed="0"/>
+    <w:lsdException w:name="Medium Shading 1 Accent 5" w:semiHidden="0" w:uiPriority="63" w:unhideWhenUsed="0"/>
+    <w:lsdException w:name="Medium Shading 2 Accent 5" w:semiHidden="0" w:uiPriority="64" w:unhideWhenUsed="0"/>
+    <w:lsdException w:name="Medium List 1 Accent 5" w:semiHidden="0" w:uiPriority="65" w:unhideWhenUsed="0"/>
+    <w:lsdException w:name="Medium List 2 Accent 5" w:semiHidden="0" w:uiPriority="66" w:unhideWhenUsed="0"/>
+    <w:lsdException w:name="Medium Grid 1 Accent 5" w:semiHidden="0" w:uiPriority="67" w:unhideWhenUsed="0"/>
+    <w:lsdException w:name="Medium Grid 2 Accent 5" w:semiHidden="0" w:uiPriority="68" w:unhideWhenUsed="0"/>
+    <w:lsdException w:name="Medium Grid 3 Accent 5" w:semiHidden="0" w:uiPriority="69" w:unhideWhenUsed="0"/>
+    <w:lsdException w:name="Dark List Accent 5" w:semiHidden="0" w:uiPriority="70" w:unhideWhenUsed="0"/>
+    <w:lsdException w:name="Colorful Shading Accent 5" w:semiHidden="0" w:uiPriority="71" w:unhideWhenUsed="0"/>
+    <w:lsdException w:name="Colorful List Accent 5" w:semiHidden="0" w:uiPriority="72" w:unhideWhenUsed="0"/>
+    <w:lsdException w:name="Colorful Grid Accent 5" w:semiHidden="0" w:uiPriority="73" w:unhideWhenUsed="0"/>
+    <w:lsdException w:name="Light Shading Accent 6" w:semiHidden="0" w:uiPriority="60" w:unhideWhenUsed="0"/>
+    <w:lsdException w:name="Light List Accent 6" w:semiHidden="0" w:uiPriority="61" w:unhideWhenUsed="0"/>
+    <w:lsdException w:name="Light Grid Accent 6" w:semiHidden="0" w:uiPriority="62" w:unhideWhenUsed="0"/>
+    <w:lsdException w:name="Medium Shading 1 Accent 6" w:semiHidden="0" w:uiPriority="63" w:unhideWhenUsed="0"/>
+    <w:lsdException w:name="Medium Shading 2 Accent 6" w:semiHidden="0" w:uiPriority="64" w:unhideWhenUsed="0"/>
+    <w:lsdException w:name="Medium List 1 Accent 6" w:semiHidden="0" w:uiPriority="65" w:unhideWhenUsed="0"/>
+    <w:lsdException w:name="Medium List 2 Accent 6" w:semiHidden="0" w:uiPriority="66" w:unhideWhenUsed="0"/>
+    <w:lsdException w:name="Medium Grid 1 Accent 6" w:semiHidden="0" w:uiPriority="67" w:unhideWhenUsed="0"/>
+    <w:lsdException w:name="Medium Grid 2 Accent 6" w:semiHidden="0" w:uiPriority="68" w:unhideWhenUsed="0"/>
+    <w:lsdException w:name="Medium Grid 3 Accent 6" w:semiHidden="0" w:uiPriority="69" w:unhideWhenUsed="0"/>
+    <w:lsdException w:name="Dark List Accent 6" w:semiHidden="0" w:uiPriority="70" w:unhideWhenUsed="0"/>
+    <w:lsdException w:name="Colorful Shading Accent 6" w:semiHidden="0" w:uiPriority="71" w:unhideWhenUsed="0"/>
+    <w:lsdException w:name="Colorful List Accent 6" w:semiHidden="0" w:uiPriority="72" w:unhideWhenUsed="0"/>
+    <w:lsdException w:name="Colorful Grid Accent 6" w:semiHidden="0" w:uiPriority="73" w:unhideWhenUsed="0"/>
+    <w:lsdException w:name="Subtle Emphasis" w:semiHidden="0" w:uiPriority="19" w:unhideWhenUsed="0" w:qFormat="1"/>
+    <w:lsdException w:name="Intense Emphasis" w:semiHidden="0" w:uiPriority="21" w:unhideWhenUsed="0" w:qFormat="1"/>
+    <w:lsdException w:name="Subtle Reference" w:semiHidden="0" w:uiPriority="31" w:unhideWhenUsed="0" w:qFormat="1"/>
+    <w:lsdException w:name="Intense Reference" w:semiHidden="0" w:uiPriority="32" w:unhideWhenUsed="0" w:qFormat="1"/>
+    <w:lsdException w:name="Book Title" w:semiHidden="0" w:uiPriority="33" w:unhideWhenUsed="0" w:qFormat="1"/>
+    <w:lsdException w:name="Bibliography" w:uiPriority="37"/>
+    <w:lsdException w:name="TOC Heading" w:uiPriority="39" w:qFormat="1"/>
   </w:latentStyles>
   <w:style w:type="paragraph" w:default="1" w:styleId="Normal">
     <w:name w:val="Normal"/>
   </w:style>
-  <w:style w:type="paragraph" w:styleId="Ttulo1">
+  <w:style w:type="paragraph" w:styleId="Heading1">
     <w:name w:val="heading 1"/>
     <w:basedOn w:val="Normal"/>
     <w:next w:val="Normal"/>
@@ -2596,7 +2344,7 @@
       <w:sz w:val="24"/>
     </w:rPr>
   </w:style>
-  <w:style w:type="paragraph" w:styleId="Ttulo2">
+  <w:style w:type="paragraph" w:styleId="Heading2">
     <w:name w:val="heading 2"/>
     <w:basedOn w:val="Normal"/>
     <w:next w:val="Normal"/>
@@ -2612,7 +2360,7 @@
       <w:b/>
     </w:rPr>
   </w:style>
-  <w:style w:type="paragraph" w:styleId="Ttulo3">
+  <w:style w:type="paragraph" w:styleId="Heading3">
     <w:name w:val="heading 3"/>
     <w:basedOn w:val="Normal"/>
     <w:next w:val="Normal"/>
@@ -2628,7 +2376,7 @@
       <w:i/>
     </w:rPr>
   </w:style>
-  <w:style w:type="paragraph" w:styleId="Ttulo4">
+  <w:style w:type="paragraph" w:styleId="Heading4">
     <w:name w:val="heading 4"/>
     <w:basedOn w:val="Normal"/>
     <w:next w:val="Normal"/>
@@ -2643,7 +2391,7 @@
       <w:rFonts w:ascii="Arial" w:eastAsia="Arial" w:hAnsi="Arial" w:cs="Arial"/>
     </w:rPr>
   </w:style>
-  <w:style w:type="paragraph" w:styleId="Ttulo5">
+  <w:style w:type="paragraph" w:styleId="Heading5">
     <w:name w:val="heading 5"/>
     <w:basedOn w:val="Normal"/>
     <w:next w:val="Normal"/>
@@ -2658,7 +2406,7 @@
       <w:sz w:val="22"/>
     </w:rPr>
   </w:style>
-  <w:style w:type="paragraph" w:styleId="Ttulo6">
+  <w:style w:type="paragraph" w:styleId="Heading6">
     <w:name w:val="heading 6"/>
     <w:basedOn w:val="Normal"/>
     <w:next w:val="Normal"/>
@@ -2674,13 +2422,13 @@
       <w:sz w:val="22"/>
     </w:rPr>
   </w:style>
-  <w:style w:type="character" w:default="1" w:styleId="Fuentedeprrafopredeter">
+  <w:style w:type="character" w:default="1" w:styleId="DefaultParagraphFont">
     <w:name w:val="Default Paragraph Font"/>
     <w:uiPriority w:val="1"/>
     <w:semiHidden/>
     <w:unhideWhenUsed/>
   </w:style>
-  <w:style w:type="table" w:default="1" w:styleId="Tablanormal">
+  <w:style w:type="table" w:default="1" w:styleId="TableNormal">
     <w:name w:val="Normal Table"/>
     <w:uiPriority w:val="99"/>
     <w:semiHidden/>
@@ -2695,13 +2443,13 @@
       </w:tblCellMar>
     </w:tblPr>
   </w:style>
-  <w:style w:type="numbering" w:default="1" w:styleId="Sinlista">
+  <w:style w:type="numbering" w:default="1" w:styleId="NoList">
     <w:name w:val="No List"/>
     <w:uiPriority w:val="99"/>
     <w:semiHidden/>
     <w:unhideWhenUsed/>
   </w:style>
-  <w:style w:type="paragraph" w:styleId="Puesto">
+  <w:style w:type="paragraph" w:styleId="Title">
     <w:name w:val="Title"/>
     <w:basedOn w:val="Normal"/>
     <w:next w:val="Normal"/>
@@ -2716,7 +2464,7 @@
       <w:sz w:val="36"/>
     </w:rPr>
   </w:style>
-  <w:style w:type="paragraph" w:styleId="Subttulo">
+  <w:style w:type="paragraph" w:styleId="Subtitle">
     <w:name w:val="Subtitle"/>
     <w:basedOn w:val="Normal"/>
     <w:next w:val="Normal"/>
@@ -2734,7 +2482,7 @@
     </w:rPr>
   </w:style>
   <w:style w:type="table" w:customStyle="1" w:styleId="a">
-    <w:basedOn w:val="Tablanormal"/>
+    <w:basedOn w:val="TableNormal"/>
     <w:tblPr>
       <w:tblStyleRowBandSize w:val="1"/>
       <w:tblStyleColBandSize w:val="1"/>
@@ -2748,7 +2496,7 @@
     </w:tblPr>
   </w:style>
   <w:style w:type="table" w:customStyle="1" w:styleId="a0">
-    <w:basedOn w:val="Tablanormal"/>
+    <w:basedOn w:val="TableNormal"/>
     <w:tblPr>
       <w:tblStyleRowBandSize w:val="1"/>
       <w:tblStyleColBandSize w:val="1"/>
@@ -2762,7 +2510,7 @@
     </w:tblPr>
   </w:style>
   <w:style w:type="table" w:customStyle="1" w:styleId="a1">
-    <w:basedOn w:val="Tablanormal"/>
+    <w:basedOn w:val="TableNormal"/>
     <w:tblPr>
       <w:tblStyleRowBandSize w:val="1"/>
       <w:tblStyleColBandSize w:val="1"/>
@@ -2776,7 +2524,7 @@
     </w:tblPr>
   </w:style>
   <w:style w:type="table" w:customStyle="1" w:styleId="a2">
-    <w:basedOn w:val="Tablanormal"/>
+    <w:basedOn w:val="TableNormal"/>
     <w:tblPr>
       <w:tblStyleRowBandSize w:val="1"/>
       <w:tblStyleColBandSize w:val="1"/>
@@ -2789,10 +2537,10 @@
       </w:tblCellMar>
     </w:tblPr>
   </w:style>
-  <w:style w:type="paragraph" w:styleId="Textodeglobo">
+  <w:style w:type="paragraph" w:styleId="BalloonText">
     <w:name w:val="Balloon Text"/>
     <w:basedOn w:val="Normal"/>
-    <w:link w:val="TextodegloboCar"/>
+    <w:link w:val="BalloonTextChar"/>
     <w:uiPriority w:val="99"/>
     <w:semiHidden/>
     <w:unhideWhenUsed/>
@@ -2803,10 +2551,10 @@
       <w:szCs w:val="16"/>
     </w:rPr>
   </w:style>
-  <w:style w:type="character" w:customStyle="1" w:styleId="TextodegloboCar">
-    <w:name w:val="Texto de globo Car"/>
-    <w:basedOn w:val="Fuentedeprrafopredeter"/>
-    <w:link w:val="Textodeglobo"/>
+  <w:style w:type="character" w:customStyle="1" w:styleId="BalloonTextChar">
+    <w:name w:val="Balloon Text Char"/>
+    <w:basedOn w:val="DefaultParagraphFont"/>
+    <w:link w:val="BalloonText"/>
     <w:uiPriority w:val="99"/>
     <w:semiHidden/>
     <w:rsid w:val="00CA445E"/>
@@ -2816,10 +2564,10 @@
       <w:szCs w:val="16"/>
     </w:rPr>
   </w:style>
-  <w:style w:type="paragraph" w:styleId="Encabezado">
+  <w:style w:type="paragraph" w:styleId="Header">
     <w:name w:val="header"/>
     <w:basedOn w:val="Normal"/>
-    <w:link w:val="EncabezadoCar"/>
+    <w:link w:val="HeaderChar"/>
     <w:uiPriority w:val="99"/>
     <w:unhideWhenUsed/>
     <w:rsid w:val="00F576F2"/>
@@ -2830,17 +2578,17 @@
       </w:tabs>
     </w:pPr>
   </w:style>
-  <w:style w:type="character" w:customStyle="1" w:styleId="EncabezadoCar">
-    <w:name w:val="Encabezado Car"/>
-    <w:basedOn w:val="Fuentedeprrafopredeter"/>
-    <w:link w:val="Encabezado"/>
+  <w:style w:type="character" w:customStyle="1" w:styleId="HeaderChar">
+    <w:name w:val="Header Char"/>
+    <w:basedOn w:val="DefaultParagraphFont"/>
+    <w:link w:val="Header"/>
     <w:uiPriority w:val="99"/>
     <w:rsid w:val="00F576F2"/>
   </w:style>
-  <w:style w:type="paragraph" w:styleId="Piedepgina">
+  <w:style w:type="paragraph" w:styleId="Footer">
     <w:name w:val="footer"/>
     <w:basedOn w:val="Normal"/>
-    <w:link w:val="PiedepginaCar"/>
+    <w:link w:val="FooterChar"/>
     <w:uiPriority w:val="99"/>
     <w:unhideWhenUsed/>
     <w:rsid w:val="00F576F2"/>
@@ -2851,12 +2599,474 @@
       </w:tabs>
     </w:pPr>
   </w:style>
-  <w:style w:type="character" w:customStyle="1" w:styleId="PiedepginaCar">
-    <w:name w:val="Pie de página Car"/>
-    <w:basedOn w:val="Fuentedeprrafopredeter"/>
-    <w:link w:val="Piedepgina"/>
+  <w:style w:type="character" w:customStyle="1" w:styleId="FooterChar">
+    <w:name w:val="Footer Char"/>
+    <w:basedOn w:val="DefaultParagraphFont"/>
+    <w:link w:val="Footer"/>
     <w:uiPriority w:val="99"/>
     <w:rsid w:val="00F576F2"/>
+  </w:style>
+  <w:style w:type="paragraph" w:styleId="ListParagraph">
+    <w:name w:val="List Paragraph"/>
+    <w:basedOn w:val="Normal"/>
+    <w:uiPriority w:val="34"/>
+    <w:qFormat/>
+    <w:rsid w:val="00C2675E"/>
+    <w:pPr>
+      <w:ind w:left="720"/>
+      <w:contextualSpacing/>
+    </w:pPr>
+  </w:style>
+</w:styles>
+</file>
+
+<file path=word/stylesWithEffects.xml><?xml version="1.0" encoding="utf-8"?>
+<w:styles xmlns:wpc="http://schemas.microsoft.com/office/word/2010/wordprocessingCanvas" xmlns:mc="http://schemas.openxmlformats.org/markup-compatibility/2006" xmlns:o="urn:schemas-microsoft-com:office:office" xmlns:r="http://schemas.openxmlformats.org/officeDocument/2006/relationships" xmlns:m="http://schemas.openxmlformats.org/officeDocument/2006/math" xmlns:v="urn:schemas-microsoft-com:vml" xmlns:wp14="http://schemas.microsoft.com/office/word/2010/wordprocessingDrawing" xmlns:wp="http://schemas.openxmlformats.org/drawingml/2006/wordprocessingDrawing" xmlns:w10="urn:schemas-microsoft-com:office:word" xmlns:w="http://schemas.openxmlformats.org/wordprocessingml/2006/main" xmlns:w14="http://schemas.microsoft.com/office/word/2010/wordml" xmlns:wpg="http://schemas.microsoft.com/office/word/2010/wordprocessingGroup" xmlns:wpi="http://schemas.microsoft.com/office/word/2010/wordprocessingInk" xmlns:wne="http://schemas.microsoft.com/office/word/2006/wordml" xmlns:wps="http://schemas.microsoft.com/office/word/2010/wordprocessingShape" mc:Ignorable="w14 wp14">
+  <w:docDefaults>
+    <w:rPrDefault>
+      <w:rPr>
+        <w:rFonts w:ascii="Times New Roman" w:eastAsia="Times New Roman" w:hAnsi="Times New Roman" w:cs="Times New Roman"/>
+        <w:color w:val="000000"/>
+        <w:lang w:val="es-ES" w:eastAsia="es-ES" w:bidi="ar-SA"/>
+      </w:rPr>
+    </w:rPrDefault>
+    <w:pPrDefault>
+      <w:pPr>
+        <w:widowControl w:val="0"/>
+      </w:pPr>
+    </w:pPrDefault>
+  </w:docDefaults>
+  <w:latentStyles w:defLockedState="0" w:defUIPriority="99" w:defSemiHidden="1" w:defUnhideWhenUsed="1" w:defQFormat="0" w:count="267">
+    <w:lsdException w:name="Normal" w:semiHidden="0" w:uiPriority="0" w:unhideWhenUsed="0" w:qFormat="1"/>
+    <w:lsdException w:name="heading 1" w:semiHidden="0" w:uiPriority="9" w:unhideWhenUsed="0" w:qFormat="1"/>
+    <w:lsdException w:name="heading 2" w:uiPriority="9" w:qFormat="1"/>
+    <w:lsdException w:name="heading 3" w:uiPriority="9" w:qFormat="1"/>
+    <w:lsdException w:name="heading 4" w:uiPriority="9" w:qFormat="1"/>
+    <w:lsdException w:name="heading 5" w:uiPriority="9" w:qFormat="1"/>
+    <w:lsdException w:name="heading 6" w:uiPriority="9" w:qFormat="1"/>
+    <w:lsdException w:name="heading 7" w:uiPriority="9" w:qFormat="1"/>
+    <w:lsdException w:name="heading 8" w:uiPriority="9" w:qFormat="1"/>
+    <w:lsdException w:name="heading 9" w:uiPriority="9" w:qFormat="1"/>
+    <w:lsdException w:name="toc 1" w:uiPriority="39"/>
+    <w:lsdException w:name="toc 2" w:uiPriority="39"/>
+    <w:lsdException w:name="toc 3" w:uiPriority="39"/>
+    <w:lsdException w:name="toc 4" w:uiPriority="39"/>
+    <w:lsdException w:name="toc 5" w:uiPriority="39"/>
+    <w:lsdException w:name="toc 6" w:uiPriority="39"/>
+    <w:lsdException w:name="toc 7" w:uiPriority="39"/>
+    <w:lsdException w:name="toc 8" w:uiPriority="39"/>
+    <w:lsdException w:name="toc 9" w:uiPriority="39"/>
+    <w:lsdException w:name="caption" w:uiPriority="35" w:qFormat="1"/>
+    <w:lsdException w:name="Title" w:semiHidden="0" w:uiPriority="10" w:unhideWhenUsed="0" w:qFormat="1"/>
+    <w:lsdException w:name="Default Paragraph Font" w:uiPriority="1"/>
+    <w:lsdException w:name="Subtitle" w:semiHidden="0" w:uiPriority="11" w:unhideWhenUsed="0" w:qFormat="1"/>
+    <w:lsdException w:name="Strong" w:semiHidden="0" w:uiPriority="22" w:unhideWhenUsed="0" w:qFormat="1"/>
+    <w:lsdException w:name="Emphasis" w:semiHidden="0" w:uiPriority="20" w:unhideWhenUsed="0" w:qFormat="1"/>
+    <w:lsdException w:name="Table Grid" w:semiHidden="0" w:uiPriority="59" w:unhideWhenUsed="0"/>
+    <w:lsdException w:name="Placeholder Text" w:unhideWhenUsed="0"/>
+    <w:lsdException w:name="No Spacing" w:semiHidden="0" w:uiPriority="1" w:unhideWhenUsed="0" w:qFormat="1"/>
+    <w:lsdException w:name="Light Shading" w:semiHidden="0" w:uiPriority="60" w:unhideWhenUsed="0"/>
+    <w:lsdException w:name="Light List" w:semiHidden="0" w:uiPriority="61" w:unhideWhenUsed="0"/>
+    <w:lsdException w:name="Light Grid" w:semiHidden="0" w:uiPriority="62" w:unhideWhenUsed="0"/>
+    <w:lsdException w:name="Medium Shading 1" w:semiHidden="0" w:uiPriority="63" w:unhideWhenUsed="0"/>
+    <w:lsdException w:name="Medium Shading 2" w:semiHidden="0" w:uiPriority="64" w:unhideWhenUsed="0"/>
+    <w:lsdException w:name="Medium List 1" w:semiHidden="0" w:uiPriority="65" w:unhideWhenUsed="0"/>
+    <w:lsdException w:name="Medium List 2" w:semiHidden="0" w:uiPriority="66" w:unhideWhenUsed="0"/>
+    <w:lsdException w:name="Medium Grid 1" w:semiHidden="0" w:uiPriority="67" w:unhideWhenUsed="0"/>
+    <w:lsdException w:name="Medium Grid 2" w:semiHidden="0" w:uiPriority="68" w:unhideWhenUsed="0"/>
+    <w:lsdException w:name="Medium Grid 3" w:semiHidden="0" w:uiPriority="69" w:unhideWhenUsed="0"/>
+    <w:lsdException w:name="Dark List" w:semiHidden="0" w:uiPriority="70" w:unhideWhenUsed="0"/>
+    <w:lsdException w:name="Colorful Shading" w:semiHidden="0" w:uiPriority="71" w:unhideWhenUsed="0"/>
+    <w:lsdException w:name="Colorful List" w:semiHidden="0" w:uiPriority="72" w:unhideWhenUsed="0"/>
+    <w:lsdException w:name="Colorful Grid" w:semiHidden="0" w:uiPriority="73" w:unhideWhenUsed="0"/>
+    <w:lsdException w:name="Light Shading Accent 1" w:semiHidden="0" w:uiPriority="60" w:unhideWhenUsed="0"/>
+    <w:lsdException w:name="Light List Accent 1" w:semiHidden="0" w:uiPriority="61" w:unhideWhenUsed="0"/>
+    <w:lsdException w:name="Light Grid Accent 1" w:semiHidden="0" w:uiPriority="62" w:unhideWhenUsed="0"/>
+    <w:lsdException w:name="Medium Shading 1 Accent 1" w:semiHidden="0" w:uiPriority="63" w:unhideWhenUsed="0"/>
+    <w:lsdException w:name="Medium Shading 2 Accent 1" w:semiHidden="0" w:uiPriority="64" w:unhideWhenUsed="0"/>
+    <w:lsdException w:name="Medium List 1 Accent 1" w:semiHidden="0" w:uiPriority="65" w:unhideWhenUsed="0"/>
+    <w:lsdException w:name="Revision" w:unhideWhenUsed="0"/>
+    <w:lsdException w:name="List Paragraph" w:semiHidden="0" w:uiPriority="34" w:unhideWhenUsed="0" w:qFormat="1"/>
+    <w:lsdException w:name="Quote" w:semiHidden="0" w:uiPriority="29" w:unhideWhenUsed="0" w:qFormat="1"/>
+    <w:lsdException w:name="Intense Quote" w:semiHidden="0" w:uiPriority="30" w:unhideWhenUsed="0" w:qFormat="1"/>
+    <w:lsdException w:name="Medium List 2 Accent 1" w:semiHidden="0" w:uiPriority="66" w:unhideWhenUsed="0"/>
+    <w:lsdException w:name="Medium Grid 1 Accent 1" w:semiHidden="0" w:uiPriority="67" w:unhideWhenUsed="0"/>
+    <w:lsdException w:name="Medium Grid 2 Accent 1" w:semiHidden="0" w:uiPriority="68" w:unhideWhenUsed="0"/>
+    <w:lsdException w:name="Medium Grid 3 Accent 1" w:semiHidden="0" w:uiPriority="69" w:unhideWhenUsed="0"/>
+    <w:lsdException w:name="Dark List Accent 1" w:semiHidden="0" w:uiPriority="70" w:unhideWhenUsed="0"/>
+    <w:lsdException w:name="Colorful Shading Accent 1" w:semiHidden="0" w:uiPriority="71" w:unhideWhenUsed="0"/>
+    <w:lsdException w:name="Colorful List Accent 1" w:semiHidden="0" w:uiPriority="72" w:unhideWhenUsed="0"/>
+    <w:lsdException w:name="Colorful Grid Accent 1" w:semiHidden="0" w:uiPriority="73" w:unhideWhenUsed="0"/>
+    <w:lsdException w:name="Light Shading Accent 2" w:semiHidden="0" w:uiPriority="60" w:unhideWhenUsed="0"/>
+    <w:lsdException w:name="Light List Accent 2" w:semiHidden="0" w:uiPriority="61" w:unhideWhenUsed="0"/>
+    <w:lsdException w:name="Light Grid Accent 2" w:semiHidden="0" w:uiPriority="62" w:unhideWhenUsed="0"/>
+    <w:lsdException w:name="Medium Shading 1 Accent 2" w:semiHidden="0" w:uiPriority="63" w:unhideWhenUsed="0"/>
+    <w:lsdException w:name="Medium Shading 2 Accent 2" w:semiHidden="0" w:uiPriority="64" w:unhideWhenUsed="0"/>
+    <w:lsdException w:name="Medium List 1 Accent 2" w:semiHidden="0" w:uiPriority="65" w:unhideWhenUsed="0"/>
+    <w:lsdException w:name="Medium List 2 Accent 2" w:semiHidden="0" w:uiPriority="66" w:unhideWhenUsed="0"/>
+    <w:lsdException w:name="Medium Grid 1 Accent 2" w:semiHidden="0" w:uiPriority="67" w:unhideWhenUsed="0"/>
+    <w:lsdException w:name="Medium Grid 2 Accent 2" w:semiHidden="0" w:uiPriority="68" w:unhideWhenUsed="0"/>
+    <w:lsdException w:name="Medium Grid 3 Accent 2" w:semiHidden="0" w:uiPriority="69" w:unhideWhenUsed="0"/>
+    <w:lsdException w:name="Dark List Accent 2" w:semiHidden="0" w:uiPriority="70" w:unhideWhenUsed="0"/>
+    <w:lsdException w:name="Colorful Shading Accent 2" w:semiHidden="0" w:uiPriority="71" w:unhideWhenUsed="0"/>
+    <w:lsdException w:name="Colorful List Accent 2" w:semiHidden="0" w:uiPriority="72" w:unhideWhenUsed="0"/>
+    <w:lsdException w:name="Colorful Grid Accent 2" w:semiHidden="0" w:uiPriority="73" w:unhideWhenUsed="0"/>
+    <w:lsdException w:name="Light Shading Accent 3" w:semiHidden="0" w:uiPriority="60" w:unhideWhenUsed="0"/>
+    <w:lsdException w:name="Light List Accent 3" w:semiHidden="0" w:uiPriority="61" w:unhideWhenUsed="0"/>
+    <w:lsdException w:name="Light Grid Accent 3" w:semiHidden="0" w:uiPriority="62" w:unhideWhenUsed="0"/>
+    <w:lsdException w:name="Medium Shading 1 Accent 3" w:semiHidden="0" w:uiPriority="63" w:unhideWhenUsed="0"/>
+    <w:lsdException w:name="Medium Shading 2 Accent 3" w:semiHidden="0" w:uiPriority="64" w:unhideWhenUsed="0"/>
+    <w:lsdException w:name="Medium List 1 Accent 3" w:semiHidden="0" w:uiPriority="65" w:unhideWhenUsed="0"/>
+    <w:lsdException w:name="Medium List 2 Accent 3" w:semiHidden="0" w:uiPriority="66" w:unhideWhenUsed="0"/>
+    <w:lsdException w:name="Medium Grid 1 Accent 3" w:semiHidden="0" w:uiPriority="67" w:unhideWhenUsed="0"/>
+    <w:lsdException w:name="Medium Grid 2 Accent 3" w:semiHidden="0" w:uiPriority="68" w:unhideWhenUsed="0"/>
+    <w:lsdException w:name="Medium Grid 3 Accent 3" w:semiHidden="0" w:uiPriority="69" w:unhideWhenUsed="0"/>
+    <w:lsdException w:name="Dark List Accent 3" w:semiHidden="0" w:uiPriority="70" w:unhideWhenUsed="0"/>
+    <w:lsdException w:name="Colorful Shading Accent 3" w:semiHidden="0" w:uiPriority="71" w:unhideWhenUsed="0"/>
+    <w:lsdException w:name="Colorful List Accent 3" w:semiHidden="0" w:uiPriority="72" w:unhideWhenUsed="0"/>
+    <w:lsdException w:name="Colorful Grid Accent 3" w:semiHidden="0" w:uiPriority="73" w:unhideWhenUsed="0"/>
+    <w:lsdException w:name="Light Shading Accent 4" w:semiHidden="0" w:uiPriority="60" w:unhideWhenUsed="0"/>
+    <w:lsdException w:name="Light List Accent 4" w:semiHidden="0" w:uiPriority="61" w:unhideWhenUsed="0"/>
+    <w:lsdException w:name="Light Grid Accent 4" w:semiHidden="0" w:uiPriority="62" w:unhideWhenUsed="0"/>
+    <w:lsdException w:name="Medium Shading 1 Accent 4" w:semiHidden="0" w:uiPriority="63" w:unhideWhenUsed="0"/>
+    <w:lsdException w:name="Medium Shading 2 Accent 4" w:semiHidden="0" w:uiPriority="64" w:unhideWhenUsed="0"/>
+    <w:lsdException w:name="Medium List 1 Accent 4" w:semiHidden="0" w:uiPriority="65" w:unhideWhenUsed="0"/>
+    <w:lsdException w:name="Medium List 2 Accent 4" w:semiHidden="0" w:uiPriority="66" w:unhideWhenUsed="0"/>
+    <w:lsdException w:name="Medium Grid 1 Accent 4" w:semiHidden="0" w:uiPriority="67" w:unhideWhenUsed="0"/>
+    <w:lsdException w:name="Medium Grid 2 Accent 4" w:semiHidden="0" w:uiPriority="68" w:unhideWhenUsed="0"/>
+    <w:lsdException w:name="Medium Grid 3 Accent 4" w:semiHidden="0" w:uiPriority="69" w:unhideWhenUsed="0"/>
+    <w:lsdException w:name="Dark List Accent 4" w:semiHidden="0" w:uiPriority="70" w:unhideWhenUsed="0"/>
+    <w:lsdException w:name="Colorful Shading Accent 4" w:semiHidden="0" w:uiPriority="71" w:unhideWhenUsed="0"/>
+    <w:lsdException w:name="Colorful List Accent 4" w:semiHidden="0" w:uiPriority="72" w:unhideWhenUsed="0"/>
+    <w:lsdException w:name="Colorful Grid Accent 4" w:semiHidden="0" w:uiPriority="73" w:unhideWhenUsed="0"/>
+    <w:lsdException w:name="Light Shading Accent 5" w:semiHidden="0" w:uiPriority="60" w:unhideWhenUsed="0"/>
+    <w:lsdException w:name="Light List Accent 5" w:semiHidden="0" w:uiPriority="61" w:unhideWhenUsed="0"/>
+    <w:lsdException w:name="Light Grid Accent 5" w:semiHidden="0" w:uiPriority="62" w:unhideWhenUsed="0"/>
+    <w:lsdException w:name="Medium Shading 1 Accent 5" w:semiHidden="0" w:uiPriority="63" w:unhideWhenUsed="0"/>
+    <w:lsdException w:name="Medium Shading 2 Accent 5" w:semiHidden="0" w:uiPriority="64" w:unhideWhenUsed="0"/>
+    <w:lsdException w:name="Medium List 1 Accent 5" w:semiHidden="0" w:uiPriority="65" w:unhideWhenUsed="0"/>
+    <w:lsdException w:name="Medium List 2 Accent 5" w:semiHidden="0" w:uiPriority="66" w:unhideWhenUsed="0"/>
+    <w:lsdException w:name="Medium Grid 1 Accent 5" w:semiHidden="0" w:uiPriority="67" w:unhideWhenUsed="0"/>
+    <w:lsdException w:name="Medium Grid 2 Accent 5" w:semiHidden="0" w:uiPriority="68" w:unhideWhenUsed="0"/>
+    <w:lsdException w:name="Medium Grid 3 Accent 5" w:semiHidden="0" w:uiPriority="69" w:unhideWhenUsed="0"/>
+    <w:lsdException w:name="Dark List Accent 5" w:semiHidden="0" w:uiPriority="70" w:unhideWhenUsed="0"/>
+    <w:lsdException w:name="Colorful Shading Accent 5" w:semiHidden="0" w:uiPriority="71" w:unhideWhenUsed="0"/>
+    <w:lsdException w:name="Colorful List Accent 5" w:semiHidden="0" w:uiPriority="72" w:unhideWhenUsed="0"/>
+    <w:lsdException w:name="Colorful Grid Accent 5" w:semiHidden="0" w:uiPriority="73" w:unhideWhenUsed="0"/>
+    <w:lsdException w:name="Light Shading Accent 6" w:semiHidden="0" w:uiPriority="60" w:unhideWhenUsed="0"/>
+    <w:lsdException w:name="Light List Accent 6" w:semiHidden="0" w:uiPriority="61" w:unhideWhenUsed="0"/>
+    <w:lsdException w:name="Light Grid Accent 6" w:semiHidden="0" w:uiPriority="62" w:unhideWhenUsed="0"/>
+    <w:lsdException w:name="Medium Shading 1 Accent 6" w:semiHidden="0" w:uiPriority="63" w:unhideWhenUsed="0"/>
+    <w:lsdException w:name="Medium Shading 2 Accent 6" w:semiHidden="0" w:uiPriority="64" w:unhideWhenUsed="0"/>
+    <w:lsdException w:name="Medium List 1 Accent 6" w:semiHidden="0" w:uiPriority="65" w:unhideWhenUsed="0"/>
+    <w:lsdException w:name="Medium List 2 Accent 6" w:semiHidden="0" w:uiPriority="66" w:unhideWhenUsed="0"/>
+    <w:lsdException w:name="Medium Grid 1 Accent 6" w:semiHidden="0" w:uiPriority="67" w:unhideWhenUsed="0"/>
+    <w:lsdException w:name="Medium Grid 2 Accent 6" w:semiHidden="0" w:uiPriority="68" w:unhideWhenUsed="0"/>
+    <w:lsdException w:name="Medium Grid 3 Accent 6" w:semiHidden="0" w:uiPriority="69" w:unhideWhenUsed="0"/>
+    <w:lsdException w:name="Dark List Accent 6" w:semiHidden="0" w:uiPriority="70" w:unhideWhenUsed="0"/>
+    <w:lsdException w:name="Colorful Shading Accent 6" w:semiHidden="0" w:uiPriority="71" w:unhideWhenUsed="0"/>
+    <w:lsdException w:name="Colorful List Accent 6" w:semiHidden="0" w:uiPriority="72" w:unhideWhenUsed="0"/>
+    <w:lsdException w:name="Colorful Grid Accent 6" w:semiHidden="0" w:uiPriority="73" w:unhideWhenUsed="0"/>
+    <w:lsdException w:name="Subtle Emphasis" w:semiHidden="0" w:uiPriority="19" w:unhideWhenUsed="0" w:qFormat="1"/>
+    <w:lsdException w:name="Intense Emphasis" w:semiHidden="0" w:uiPriority="21" w:unhideWhenUsed="0" w:qFormat="1"/>
+    <w:lsdException w:name="Subtle Reference" w:semiHidden="0" w:uiPriority="31" w:unhideWhenUsed="0" w:qFormat="1"/>
+    <w:lsdException w:name="Intense Reference" w:semiHidden="0" w:uiPriority="32" w:unhideWhenUsed="0" w:qFormat="1"/>
+    <w:lsdException w:name="Book Title" w:semiHidden="0" w:uiPriority="33" w:unhideWhenUsed="0" w:qFormat="1"/>
+    <w:lsdException w:name="Bibliography" w:uiPriority="37"/>
+    <w:lsdException w:name="TOC Heading" w:uiPriority="39" w:qFormat="1"/>
+  </w:latentStyles>
+  <w:style w:type="paragraph" w:default="1" w:styleId="Normal">
+    <w:name w:val="Normal"/>
+  </w:style>
+  <w:style w:type="paragraph" w:styleId="Heading1">
+    <w:name w:val="heading 1"/>
+    <w:basedOn w:val="Normal"/>
+    <w:next w:val="Normal"/>
+    <w:pPr>
+      <w:keepNext/>
+      <w:keepLines/>
+      <w:spacing w:before="120" w:after="60"/>
+      <w:ind w:left="720" w:hanging="720"/>
+      <w:outlineLvl w:val="0"/>
+    </w:pPr>
+    <w:rPr>
+      <w:rFonts w:ascii="Arial" w:eastAsia="Arial" w:hAnsi="Arial" w:cs="Arial"/>
+      <w:b/>
+      <w:sz w:val="24"/>
+    </w:rPr>
+  </w:style>
+  <w:style w:type="paragraph" w:styleId="Heading2">
+    <w:name w:val="heading 2"/>
+    <w:basedOn w:val="Normal"/>
+    <w:next w:val="Normal"/>
+    <w:pPr>
+      <w:keepNext/>
+      <w:keepLines/>
+      <w:spacing w:before="120" w:after="60"/>
+      <w:ind w:left="720" w:hanging="720"/>
+      <w:outlineLvl w:val="1"/>
+    </w:pPr>
+    <w:rPr>
+      <w:rFonts w:ascii="Arial" w:eastAsia="Arial" w:hAnsi="Arial" w:cs="Arial"/>
+      <w:b/>
+    </w:rPr>
+  </w:style>
+  <w:style w:type="paragraph" w:styleId="Heading3">
+    <w:name w:val="heading 3"/>
+    <w:basedOn w:val="Normal"/>
+    <w:next w:val="Normal"/>
+    <w:pPr>
+      <w:keepNext/>
+      <w:keepLines/>
+      <w:spacing w:before="120" w:after="60"/>
+      <w:ind w:left="720" w:hanging="720"/>
+      <w:outlineLvl w:val="2"/>
+    </w:pPr>
+    <w:rPr>
+      <w:rFonts w:ascii="Arial" w:eastAsia="Arial" w:hAnsi="Arial" w:cs="Arial"/>
+      <w:i/>
+    </w:rPr>
+  </w:style>
+  <w:style w:type="paragraph" w:styleId="Heading4">
+    <w:name w:val="heading 4"/>
+    <w:basedOn w:val="Normal"/>
+    <w:next w:val="Normal"/>
+    <w:pPr>
+      <w:keepNext/>
+      <w:keepLines/>
+      <w:spacing w:before="120" w:after="60"/>
+      <w:ind w:left="720" w:hanging="720"/>
+      <w:outlineLvl w:val="3"/>
+    </w:pPr>
+    <w:rPr>
+      <w:rFonts w:ascii="Arial" w:eastAsia="Arial" w:hAnsi="Arial" w:cs="Arial"/>
+    </w:rPr>
+  </w:style>
+  <w:style w:type="paragraph" w:styleId="Heading5">
+    <w:name w:val="heading 5"/>
+    <w:basedOn w:val="Normal"/>
+    <w:next w:val="Normal"/>
+    <w:pPr>
+      <w:keepNext/>
+      <w:keepLines/>
+      <w:spacing w:before="240" w:after="60"/>
+      <w:ind w:left="2880"/>
+      <w:outlineLvl w:val="4"/>
+    </w:pPr>
+    <w:rPr>
+      <w:sz w:val="22"/>
+    </w:rPr>
+  </w:style>
+  <w:style w:type="paragraph" w:styleId="Heading6">
+    <w:name w:val="heading 6"/>
+    <w:basedOn w:val="Normal"/>
+    <w:next w:val="Normal"/>
+    <w:pPr>
+      <w:keepNext/>
+      <w:keepLines/>
+      <w:spacing w:before="240" w:after="60"/>
+      <w:ind w:left="2880"/>
+      <w:outlineLvl w:val="5"/>
+    </w:pPr>
+    <w:rPr>
+      <w:i/>
+      <w:sz w:val="22"/>
+    </w:rPr>
+  </w:style>
+  <w:style w:type="character" w:default="1" w:styleId="DefaultParagraphFont">
+    <w:name w:val="Default Paragraph Font"/>
+    <w:uiPriority w:val="1"/>
+    <w:semiHidden/>
+    <w:unhideWhenUsed/>
+  </w:style>
+  <w:style w:type="table" w:default="1" w:styleId="TableNormal">
+    <w:name w:val="Normal Table"/>
+    <w:uiPriority w:val="99"/>
+    <w:semiHidden/>
+    <w:unhideWhenUsed/>
+    <w:tblPr>
+      <w:tblInd w:w="0" w:type="dxa"/>
+      <w:tblCellMar>
+        <w:top w:w="0" w:type="dxa"/>
+        <w:left w:w="108" w:type="dxa"/>
+        <w:bottom w:w="0" w:type="dxa"/>
+        <w:right w:w="108" w:type="dxa"/>
+      </w:tblCellMar>
+    </w:tblPr>
+  </w:style>
+  <w:style w:type="numbering" w:default="1" w:styleId="NoList">
+    <w:name w:val="No List"/>
+    <w:uiPriority w:val="99"/>
+    <w:semiHidden/>
+    <w:unhideWhenUsed/>
+  </w:style>
+  <w:style w:type="paragraph" w:styleId="Title">
+    <w:name w:val="Title"/>
+    <w:basedOn w:val="Normal"/>
+    <w:next w:val="Normal"/>
+    <w:pPr>
+      <w:keepNext/>
+      <w:keepLines/>
+      <w:jc w:val="center"/>
+    </w:pPr>
+    <w:rPr>
+      <w:rFonts w:ascii="Arial" w:eastAsia="Arial" w:hAnsi="Arial" w:cs="Arial"/>
+      <w:b/>
+      <w:sz w:val="36"/>
+    </w:rPr>
+  </w:style>
+  <w:style w:type="paragraph" w:styleId="Subtitle">
+    <w:name w:val="Subtitle"/>
+    <w:basedOn w:val="Normal"/>
+    <w:next w:val="Normal"/>
+    <w:pPr>
+      <w:keepNext/>
+      <w:keepLines/>
+      <w:spacing w:after="60"/>
+      <w:jc w:val="center"/>
+    </w:pPr>
+    <w:rPr>
+      <w:rFonts w:ascii="Arial" w:eastAsia="Arial" w:hAnsi="Arial" w:cs="Arial"/>
+      <w:i/>
+      <w:color w:val="666666"/>
+      <w:sz w:val="36"/>
+    </w:rPr>
+  </w:style>
+  <w:style w:type="table" w:customStyle="1" w:styleId="a">
+    <w:basedOn w:val="TableNormal"/>
+    <w:tblPr>
+      <w:tblStyleRowBandSize w:val="1"/>
+      <w:tblStyleColBandSize w:val="1"/>
+      <w:tblInd w:w="0" w:type="dxa"/>
+      <w:tblCellMar>
+        <w:top w:w="0" w:type="dxa"/>
+        <w:left w:w="108" w:type="dxa"/>
+        <w:bottom w:w="0" w:type="dxa"/>
+        <w:right w:w="108" w:type="dxa"/>
+      </w:tblCellMar>
+    </w:tblPr>
+  </w:style>
+  <w:style w:type="table" w:customStyle="1" w:styleId="a0">
+    <w:basedOn w:val="TableNormal"/>
+    <w:tblPr>
+      <w:tblStyleRowBandSize w:val="1"/>
+      <w:tblStyleColBandSize w:val="1"/>
+      <w:tblInd w:w="0" w:type="dxa"/>
+      <w:tblCellMar>
+        <w:top w:w="0" w:type="dxa"/>
+        <w:left w:w="108" w:type="dxa"/>
+        <w:bottom w:w="0" w:type="dxa"/>
+        <w:right w:w="108" w:type="dxa"/>
+      </w:tblCellMar>
+    </w:tblPr>
+  </w:style>
+  <w:style w:type="table" w:customStyle="1" w:styleId="a1">
+    <w:basedOn w:val="TableNormal"/>
+    <w:tblPr>
+      <w:tblStyleRowBandSize w:val="1"/>
+      <w:tblStyleColBandSize w:val="1"/>
+      <w:tblInd w:w="0" w:type="dxa"/>
+      <w:tblCellMar>
+        <w:top w:w="0" w:type="dxa"/>
+        <w:left w:w="108" w:type="dxa"/>
+        <w:bottom w:w="0" w:type="dxa"/>
+        <w:right w:w="108" w:type="dxa"/>
+      </w:tblCellMar>
+    </w:tblPr>
+  </w:style>
+  <w:style w:type="table" w:customStyle="1" w:styleId="a2">
+    <w:basedOn w:val="TableNormal"/>
+    <w:tblPr>
+      <w:tblStyleRowBandSize w:val="1"/>
+      <w:tblStyleColBandSize w:val="1"/>
+      <w:tblInd w:w="0" w:type="dxa"/>
+      <w:tblCellMar>
+        <w:top w:w="0" w:type="dxa"/>
+        <w:left w:w="108" w:type="dxa"/>
+        <w:bottom w:w="0" w:type="dxa"/>
+        <w:right w:w="108" w:type="dxa"/>
+      </w:tblCellMar>
+    </w:tblPr>
+  </w:style>
+  <w:style w:type="paragraph" w:styleId="BalloonText">
+    <w:name w:val="Balloon Text"/>
+    <w:basedOn w:val="Normal"/>
+    <w:link w:val="BalloonTextChar"/>
+    <w:uiPriority w:val="99"/>
+    <w:semiHidden/>
+    <w:unhideWhenUsed/>
+    <w:rsid w:val="00CA445E"/>
+    <w:rPr>
+      <w:rFonts w:ascii="Tahoma" w:hAnsi="Tahoma" w:cs="Tahoma"/>
+      <w:sz w:val="16"/>
+      <w:szCs w:val="16"/>
+    </w:rPr>
+  </w:style>
+  <w:style w:type="character" w:customStyle="1" w:styleId="BalloonTextChar">
+    <w:name w:val="Balloon Text Char"/>
+    <w:basedOn w:val="DefaultParagraphFont"/>
+    <w:link w:val="BalloonText"/>
+    <w:uiPriority w:val="99"/>
+    <w:semiHidden/>
+    <w:rsid w:val="00CA445E"/>
+    <w:rPr>
+      <w:rFonts w:ascii="Tahoma" w:hAnsi="Tahoma" w:cs="Tahoma"/>
+      <w:sz w:val="16"/>
+      <w:szCs w:val="16"/>
+    </w:rPr>
+  </w:style>
+  <w:style w:type="paragraph" w:styleId="Header">
+    <w:name w:val="header"/>
+    <w:basedOn w:val="Normal"/>
+    <w:link w:val="HeaderChar"/>
+    <w:uiPriority w:val="99"/>
+    <w:unhideWhenUsed/>
+    <w:rsid w:val="00F576F2"/>
+    <w:pPr>
+      <w:tabs>
+        <w:tab w:val="center" w:pos="4252"/>
+        <w:tab w:val="right" w:pos="8504"/>
+      </w:tabs>
+    </w:pPr>
+  </w:style>
+  <w:style w:type="character" w:customStyle="1" w:styleId="HeaderChar">
+    <w:name w:val="Header Char"/>
+    <w:basedOn w:val="DefaultParagraphFont"/>
+    <w:link w:val="Header"/>
+    <w:uiPriority w:val="99"/>
+    <w:rsid w:val="00F576F2"/>
+  </w:style>
+  <w:style w:type="paragraph" w:styleId="Footer">
+    <w:name w:val="footer"/>
+    <w:basedOn w:val="Normal"/>
+    <w:link w:val="FooterChar"/>
+    <w:uiPriority w:val="99"/>
+    <w:unhideWhenUsed/>
+    <w:rsid w:val="00F576F2"/>
+    <w:pPr>
+      <w:tabs>
+        <w:tab w:val="center" w:pos="4252"/>
+        <w:tab w:val="right" w:pos="8504"/>
+      </w:tabs>
+    </w:pPr>
+  </w:style>
+  <w:style w:type="character" w:customStyle="1" w:styleId="FooterChar">
+    <w:name w:val="Footer Char"/>
+    <w:basedOn w:val="DefaultParagraphFont"/>
+    <w:link w:val="Footer"/>
+    <w:uiPriority w:val="99"/>
+    <w:rsid w:val="00F576F2"/>
+  </w:style>
+  <w:style w:type="paragraph" w:styleId="ListParagraph">
+    <w:name w:val="List Paragraph"/>
+    <w:basedOn w:val="Normal"/>
+    <w:uiPriority w:val="34"/>
+    <w:qFormat/>
+    <w:rsid w:val="00C2675E"/>
+    <w:pPr>
+      <w:ind w:left="720"/>
+      <w:contextualSpacing/>
+    </w:pPr>
   </w:style>
 </w:styles>
 </file>

</xml_diff>